<commit_message>
Update doc and pptx
</commit_message>
<xml_diff>
--- a/EAI6980_Craig_Perkins_Project_Proposal.docx
+++ b/EAI6980_Craig_Perkins_Project_Proposal.docx
@@ -398,6 +398,3607 @@
     </w:p>
     <w:p/>
     <w:p>
+      <w:r>
+        <w:t xml:space="preserve">All data and python notebooks for this project can be found in a public repository for my </w:t>
+      </w:r>
+      <w:proofErr w:type="spellStart"/>
+      <w:r>
+        <w:t>Github</w:t>
+      </w:r>
+      <w:proofErr w:type="spellEnd"/>
+      <w:r>
+        <w:t xml:space="preserve"> account here: </w:t>
+      </w:r>
+      <w:hyperlink r:id="rId12" w:history="1">
+        <w:r>
+          <w:rPr>
+            <w:rStyle w:val="Hyperlink"/>
+          </w:rPr>
+          <w:t>https://github.com/cwperks/EAI6980</w:t>
+        </w:r>
+      </w:hyperlink>
+      <w:r>
+        <w:t xml:space="preserve">. </w:t>
+      </w:r>
+      <w:r>
+        <w:t xml:space="preserve"> Below is a data dictionary of data in the dataset.</w:t>
+      </w:r>
+    </w:p>
+    <w:p/>
+    <w:tbl>
+      <w:tblPr>
+        <w:tblStyle w:val="TableGrid"/>
+        <w:tblW w:w="0" w:type="auto"/>
+        <w:tblLook w:val="04A0" w:firstRow="1" w:lastRow="0" w:firstColumn="1" w:lastColumn="0" w:noHBand="0" w:noVBand="1"/>
+      </w:tblPr>
+      <w:tblGrid>
+        <w:gridCol w:w="515"/>
+        <w:gridCol w:w="1674"/>
+        <w:gridCol w:w="1125"/>
+        <w:gridCol w:w="6036"/>
+      </w:tblGrid>
+      <w:tr>
+        <w:trPr>
+          <w:trHeight w:val="320"/>
+        </w:trPr>
+        <w:tc>
+          <w:tcPr>
+            <w:tcW w:w="518" w:type="dxa"/>
+            <w:noWrap/>
+            <w:hideMark/>
+          </w:tcPr>
+          <w:p>
+            <w:pPr>
+              <w:ind w:firstLine="0"/>
+              <w:jc w:val="both"/>
+              <w:rPr>
+                <w:b/>
+                <w:bCs/>
+              </w:rPr>
+            </w:pPr>
+            <w:r>
+              <w:rPr>
+                <w:b/>
+                <w:bCs/>
+              </w:rPr>
+              <w:t>No.</w:t>
+            </w:r>
+          </w:p>
+        </w:tc>
+        <w:tc>
+          <w:tcPr>
+            <w:tcW w:w="1002" w:type="dxa"/>
+            <w:noWrap/>
+            <w:hideMark/>
+          </w:tcPr>
+          <w:p>
+            <w:pPr>
+              <w:ind w:firstLine="0"/>
+              <w:rPr>
+                <w:b/>
+                <w:bCs/>
+              </w:rPr>
+            </w:pPr>
+            <w:r>
+              <w:rPr>
+                <w:b/>
+                <w:bCs/>
+              </w:rPr>
+              <w:t>Name</w:t>
+            </w:r>
+          </w:p>
+        </w:tc>
+        <w:tc>
+          <w:tcPr>
+            <w:tcW w:w="758" w:type="dxa"/>
+            <w:noWrap/>
+            <w:hideMark/>
+          </w:tcPr>
+          <w:p>
+            <w:pPr>
+              <w:ind w:firstLine="0"/>
+              <w:rPr>
+                <w:b/>
+                <w:bCs/>
+              </w:rPr>
+            </w:pPr>
+            <w:r>
+              <w:rPr>
+                <w:b/>
+                <w:bCs/>
+              </w:rPr>
+              <w:t>Type</w:t>
+            </w:r>
+          </w:p>
+        </w:tc>
+        <w:tc>
+          <w:tcPr>
+            <w:tcW w:w="7082" w:type="dxa"/>
+            <w:noWrap/>
+            <w:hideMark/>
+          </w:tcPr>
+          <w:p>
+            <w:pPr>
+              <w:ind w:firstLine="0"/>
+              <w:rPr>
+                <w:b/>
+                <w:bCs/>
+              </w:rPr>
+            </w:pPr>
+            <w:r>
+              <w:rPr>
+                <w:b/>
+                <w:bCs/>
+              </w:rPr>
+              <w:t>Description</w:t>
+            </w:r>
+          </w:p>
+        </w:tc>
+      </w:tr>
+      <w:tr>
+        <w:trPr>
+          <w:trHeight w:val="320"/>
+        </w:trPr>
+        <w:tc>
+          <w:tcPr>
+            <w:tcW w:w="518" w:type="dxa"/>
+            <w:noWrap/>
+            <w:hideMark/>
+          </w:tcPr>
+          <w:p>
+            <w:pPr>
+              <w:ind w:firstLine="0"/>
+            </w:pPr>
+            <w:r>
+              <w:t>1</w:t>
+            </w:r>
+          </w:p>
+        </w:tc>
+        <w:tc>
+          <w:tcPr>
+            <w:tcW w:w="1002" w:type="dxa"/>
+            <w:noWrap/>
+            <w:hideMark/>
+          </w:tcPr>
+          <w:p>
+            <w:pPr>
+              <w:ind w:firstLine="0"/>
+            </w:pPr>
+            <w:proofErr w:type="spellStart"/>
+            <w:r>
+              <w:t>srcip</w:t>
+            </w:r>
+            <w:proofErr w:type="spellEnd"/>
+          </w:p>
+        </w:tc>
+        <w:tc>
+          <w:tcPr>
+            <w:tcW w:w="758" w:type="dxa"/>
+            <w:noWrap/>
+            <w:hideMark/>
+          </w:tcPr>
+          <w:p>
+            <w:pPr>
+              <w:ind w:firstLine="0"/>
+            </w:pPr>
+            <w:r>
+              <w:t>nominal</w:t>
+            </w:r>
+          </w:p>
+        </w:tc>
+        <w:tc>
+          <w:tcPr>
+            <w:tcW w:w="7082" w:type="dxa"/>
+            <w:noWrap/>
+            <w:hideMark/>
+          </w:tcPr>
+          <w:p>
+            <w:pPr>
+              <w:ind w:firstLine="0"/>
+            </w:pPr>
+            <w:r>
+              <w:t>Source IP address</w:t>
+            </w:r>
+          </w:p>
+        </w:tc>
+      </w:tr>
+      <w:tr>
+        <w:trPr>
+          <w:trHeight w:val="320"/>
+        </w:trPr>
+        <w:tc>
+          <w:tcPr>
+            <w:tcW w:w="518" w:type="dxa"/>
+            <w:noWrap/>
+            <w:hideMark/>
+          </w:tcPr>
+          <w:p>
+            <w:pPr>
+              <w:ind w:firstLine="0"/>
+            </w:pPr>
+            <w:r>
+              <w:lastRenderedPageBreak/>
+              <w:t>2</w:t>
+            </w:r>
+          </w:p>
+        </w:tc>
+        <w:tc>
+          <w:tcPr>
+            <w:tcW w:w="1002" w:type="dxa"/>
+            <w:noWrap/>
+            <w:hideMark/>
+          </w:tcPr>
+          <w:p>
+            <w:pPr>
+              <w:ind w:firstLine="0"/>
+            </w:pPr>
+            <w:r>
+              <w:t>sport</w:t>
+            </w:r>
+          </w:p>
+        </w:tc>
+        <w:tc>
+          <w:tcPr>
+            <w:tcW w:w="758" w:type="dxa"/>
+            <w:noWrap/>
+            <w:hideMark/>
+          </w:tcPr>
+          <w:p>
+            <w:pPr>
+              <w:ind w:firstLine="0"/>
+            </w:pPr>
+            <w:r>
+              <w:t>integer</w:t>
+            </w:r>
+          </w:p>
+        </w:tc>
+        <w:tc>
+          <w:tcPr>
+            <w:tcW w:w="7082" w:type="dxa"/>
+            <w:noWrap/>
+            <w:hideMark/>
+          </w:tcPr>
+          <w:p>
+            <w:pPr>
+              <w:ind w:firstLine="0"/>
+            </w:pPr>
+            <w:r>
+              <w:t>Source port number</w:t>
+            </w:r>
+          </w:p>
+        </w:tc>
+      </w:tr>
+      <w:tr>
+        <w:trPr>
+          <w:trHeight w:val="320"/>
+        </w:trPr>
+        <w:tc>
+          <w:tcPr>
+            <w:tcW w:w="518" w:type="dxa"/>
+            <w:noWrap/>
+            <w:hideMark/>
+          </w:tcPr>
+          <w:p>
+            <w:pPr>
+              <w:ind w:firstLine="0"/>
+            </w:pPr>
+            <w:r>
+              <w:t>3</w:t>
+            </w:r>
+          </w:p>
+        </w:tc>
+        <w:tc>
+          <w:tcPr>
+            <w:tcW w:w="1002" w:type="dxa"/>
+            <w:noWrap/>
+            <w:hideMark/>
+          </w:tcPr>
+          <w:p>
+            <w:pPr>
+              <w:ind w:firstLine="0"/>
+            </w:pPr>
+            <w:proofErr w:type="spellStart"/>
+            <w:r>
+              <w:t>dstip</w:t>
+            </w:r>
+            <w:proofErr w:type="spellEnd"/>
+          </w:p>
+        </w:tc>
+        <w:tc>
+          <w:tcPr>
+            <w:tcW w:w="758" w:type="dxa"/>
+            <w:noWrap/>
+            <w:hideMark/>
+          </w:tcPr>
+          <w:p>
+            <w:pPr>
+              <w:ind w:firstLine="0"/>
+            </w:pPr>
+            <w:r>
+              <w:t>nominal</w:t>
+            </w:r>
+          </w:p>
+        </w:tc>
+        <w:tc>
+          <w:tcPr>
+            <w:tcW w:w="7082" w:type="dxa"/>
+            <w:noWrap/>
+            <w:hideMark/>
+          </w:tcPr>
+          <w:p>
+            <w:pPr>
+              <w:ind w:firstLine="0"/>
+            </w:pPr>
+            <w:r>
+              <w:t>Destination IP address</w:t>
+            </w:r>
+          </w:p>
+        </w:tc>
+      </w:tr>
+      <w:tr>
+        <w:trPr>
+          <w:trHeight w:val="320"/>
+        </w:trPr>
+        <w:tc>
+          <w:tcPr>
+            <w:tcW w:w="518" w:type="dxa"/>
+            <w:noWrap/>
+            <w:hideMark/>
+          </w:tcPr>
+          <w:p>
+            <w:pPr>
+              <w:ind w:firstLine="0"/>
+            </w:pPr>
+            <w:r>
+              <w:t>4</w:t>
+            </w:r>
+          </w:p>
+        </w:tc>
+        <w:tc>
+          <w:tcPr>
+            <w:tcW w:w="1002" w:type="dxa"/>
+            <w:noWrap/>
+            <w:hideMark/>
+          </w:tcPr>
+          <w:p>
+            <w:pPr>
+              <w:ind w:firstLine="0"/>
+            </w:pPr>
+            <w:proofErr w:type="spellStart"/>
+            <w:r>
+              <w:t>dsport</w:t>
+            </w:r>
+            <w:proofErr w:type="spellEnd"/>
+          </w:p>
+        </w:tc>
+        <w:tc>
+          <w:tcPr>
+            <w:tcW w:w="758" w:type="dxa"/>
+            <w:noWrap/>
+            <w:hideMark/>
+          </w:tcPr>
+          <w:p>
+            <w:pPr>
+              <w:ind w:firstLine="0"/>
+            </w:pPr>
+            <w:r>
+              <w:t>integer</w:t>
+            </w:r>
+          </w:p>
+        </w:tc>
+        <w:tc>
+          <w:tcPr>
+            <w:tcW w:w="7082" w:type="dxa"/>
+            <w:noWrap/>
+            <w:hideMark/>
+          </w:tcPr>
+          <w:p>
+            <w:pPr>
+              <w:ind w:firstLine="0"/>
+            </w:pPr>
+            <w:r>
+              <w:t>Destination port number</w:t>
+            </w:r>
+          </w:p>
+        </w:tc>
+      </w:tr>
+      <w:tr>
+        <w:trPr>
+          <w:trHeight w:val="320"/>
+        </w:trPr>
+        <w:tc>
+          <w:tcPr>
+            <w:tcW w:w="518" w:type="dxa"/>
+            <w:noWrap/>
+            <w:hideMark/>
+          </w:tcPr>
+          <w:p>
+            <w:pPr>
+              <w:ind w:firstLine="0"/>
+            </w:pPr>
+            <w:r>
+              <w:t>5</w:t>
+            </w:r>
+          </w:p>
+        </w:tc>
+        <w:tc>
+          <w:tcPr>
+            <w:tcW w:w="1002" w:type="dxa"/>
+            <w:noWrap/>
+            <w:hideMark/>
+          </w:tcPr>
+          <w:p>
+            <w:pPr>
+              <w:ind w:firstLine="0"/>
+            </w:pPr>
+            <w:r>
+              <w:t>proto</w:t>
+            </w:r>
+          </w:p>
+        </w:tc>
+        <w:tc>
+          <w:tcPr>
+            <w:tcW w:w="758" w:type="dxa"/>
+            <w:noWrap/>
+            <w:hideMark/>
+          </w:tcPr>
+          <w:p>
+            <w:pPr>
+              <w:ind w:firstLine="0"/>
+            </w:pPr>
+            <w:r>
+              <w:t>nominal</w:t>
+            </w:r>
+          </w:p>
+        </w:tc>
+        <w:tc>
+          <w:tcPr>
+            <w:tcW w:w="7082" w:type="dxa"/>
+            <w:noWrap/>
+            <w:hideMark/>
+          </w:tcPr>
+          <w:p>
+            <w:pPr>
+              <w:ind w:firstLine="0"/>
+            </w:pPr>
+            <w:r>
+              <w:t>Transaction protocol</w:t>
+            </w:r>
+          </w:p>
+        </w:tc>
+      </w:tr>
+      <w:tr>
+        <w:trPr>
+          <w:trHeight w:val="320"/>
+        </w:trPr>
+        <w:tc>
+          <w:tcPr>
+            <w:tcW w:w="518" w:type="dxa"/>
+            <w:noWrap/>
+            <w:hideMark/>
+          </w:tcPr>
+          <w:p>
+            <w:pPr>
+              <w:ind w:firstLine="0"/>
+            </w:pPr>
+            <w:r>
+              <w:t>6</w:t>
+            </w:r>
+          </w:p>
+        </w:tc>
+        <w:tc>
+          <w:tcPr>
+            <w:tcW w:w="1002" w:type="dxa"/>
+            <w:noWrap/>
+            <w:hideMark/>
+          </w:tcPr>
+          <w:p>
+            <w:pPr>
+              <w:ind w:firstLine="0"/>
+            </w:pPr>
+            <w:r>
+              <w:t>state</w:t>
+            </w:r>
+          </w:p>
+        </w:tc>
+        <w:tc>
+          <w:tcPr>
+            <w:tcW w:w="758" w:type="dxa"/>
+            <w:noWrap/>
+            <w:hideMark/>
+          </w:tcPr>
+          <w:p>
+            <w:pPr>
+              <w:ind w:firstLine="0"/>
+            </w:pPr>
+            <w:r>
+              <w:t>nominal</w:t>
+            </w:r>
+          </w:p>
+        </w:tc>
+        <w:tc>
+          <w:tcPr>
+            <w:tcW w:w="7082" w:type="dxa"/>
+            <w:noWrap/>
+            <w:hideMark/>
+          </w:tcPr>
+          <w:p>
+            <w:pPr>
+              <w:ind w:firstLine="0"/>
+            </w:pPr>
+            <w:r>
+              <w:t xml:space="preserve">Indicates to the state and its dependent protocol, </w:t>
+            </w:r>
+            <w:proofErr w:type="gramStart"/>
+            <w:r>
+              <w:t>e.g.</w:t>
+            </w:r>
+            <w:proofErr w:type="gramEnd"/>
+            <w:r>
+              <w:t xml:space="preserve"> ACC, CLO, CON, ECO, ECR, FIN, INT, MAS, PAR, REQ, RST, TST, TXD, URH, URN, and (-) (if not used state)</w:t>
+            </w:r>
+          </w:p>
+        </w:tc>
+      </w:tr>
+      <w:tr>
+        <w:trPr>
+          <w:trHeight w:val="320"/>
+        </w:trPr>
+        <w:tc>
+          <w:tcPr>
+            <w:tcW w:w="518" w:type="dxa"/>
+            <w:noWrap/>
+            <w:hideMark/>
+          </w:tcPr>
+          <w:p>
+            <w:pPr>
+              <w:ind w:firstLine="0"/>
+            </w:pPr>
+            <w:r>
+              <w:t>7</w:t>
+            </w:r>
+          </w:p>
+        </w:tc>
+        <w:tc>
+          <w:tcPr>
+            <w:tcW w:w="1002" w:type="dxa"/>
+            <w:noWrap/>
+            <w:hideMark/>
+          </w:tcPr>
+          <w:p>
+            <w:pPr>
+              <w:ind w:firstLine="0"/>
+            </w:pPr>
+            <w:r>
+              <w:t>dur</w:t>
+            </w:r>
+          </w:p>
+        </w:tc>
+        <w:tc>
+          <w:tcPr>
+            <w:tcW w:w="758" w:type="dxa"/>
+            <w:noWrap/>
+            <w:hideMark/>
+          </w:tcPr>
+          <w:p>
+            <w:pPr>
+              <w:ind w:firstLine="0"/>
+            </w:pPr>
+            <w:r>
+              <w:t>Float</w:t>
+            </w:r>
+          </w:p>
+        </w:tc>
+        <w:tc>
+          <w:tcPr>
+            <w:tcW w:w="7082" w:type="dxa"/>
+            <w:noWrap/>
+            <w:hideMark/>
+          </w:tcPr>
+          <w:p>
+            <w:pPr>
+              <w:ind w:firstLine="0"/>
+            </w:pPr>
+            <w:r>
+              <w:t>Record total duration</w:t>
+            </w:r>
+          </w:p>
+        </w:tc>
+      </w:tr>
+      <w:tr>
+        <w:trPr>
+          <w:trHeight w:val="320"/>
+        </w:trPr>
+        <w:tc>
+          <w:tcPr>
+            <w:tcW w:w="518" w:type="dxa"/>
+            <w:noWrap/>
+            <w:hideMark/>
+          </w:tcPr>
+          <w:p>
+            <w:pPr>
+              <w:ind w:firstLine="0"/>
+            </w:pPr>
+            <w:r>
+              <w:t>8</w:t>
+            </w:r>
+          </w:p>
+        </w:tc>
+        <w:tc>
+          <w:tcPr>
+            <w:tcW w:w="1002" w:type="dxa"/>
+            <w:noWrap/>
+            <w:hideMark/>
+          </w:tcPr>
+          <w:p>
+            <w:pPr>
+              <w:ind w:firstLine="0"/>
+            </w:pPr>
+            <w:proofErr w:type="spellStart"/>
+            <w:r>
+              <w:t>sbytes</w:t>
+            </w:r>
+            <w:proofErr w:type="spellEnd"/>
+          </w:p>
+        </w:tc>
+        <w:tc>
+          <w:tcPr>
+            <w:tcW w:w="758" w:type="dxa"/>
+            <w:noWrap/>
+            <w:hideMark/>
+          </w:tcPr>
+          <w:p>
+            <w:pPr>
+              <w:ind w:firstLine="0"/>
+            </w:pPr>
+            <w:r>
+              <w:t>Integer</w:t>
+            </w:r>
+          </w:p>
+        </w:tc>
+        <w:tc>
+          <w:tcPr>
+            <w:tcW w:w="7082" w:type="dxa"/>
+            <w:noWrap/>
+            <w:hideMark/>
+          </w:tcPr>
+          <w:p>
+            <w:pPr>
+              <w:ind w:firstLine="0"/>
+            </w:pPr>
+            <w:r>
+              <w:t>Source to destination transaction bytes</w:t>
+            </w:r>
+          </w:p>
+        </w:tc>
+      </w:tr>
+      <w:tr>
+        <w:trPr>
+          <w:trHeight w:val="320"/>
+        </w:trPr>
+        <w:tc>
+          <w:tcPr>
+            <w:tcW w:w="518" w:type="dxa"/>
+            <w:noWrap/>
+            <w:hideMark/>
+          </w:tcPr>
+          <w:p>
+            <w:pPr>
+              <w:ind w:firstLine="0"/>
+            </w:pPr>
+            <w:r>
+              <w:t>9</w:t>
+            </w:r>
+          </w:p>
+        </w:tc>
+        <w:tc>
+          <w:tcPr>
+            <w:tcW w:w="1002" w:type="dxa"/>
+            <w:noWrap/>
+            <w:hideMark/>
+          </w:tcPr>
+          <w:p>
+            <w:pPr>
+              <w:ind w:firstLine="0"/>
+            </w:pPr>
+            <w:proofErr w:type="spellStart"/>
+            <w:r>
+              <w:t>dbytes</w:t>
+            </w:r>
+            <w:proofErr w:type="spellEnd"/>
+          </w:p>
+        </w:tc>
+        <w:tc>
+          <w:tcPr>
+            <w:tcW w:w="758" w:type="dxa"/>
+            <w:noWrap/>
+            <w:hideMark/>
+          </w:tcPr>
+          <w:p>
+            <w:pPr>
+              <w:ind w:firstLine="0"/>
+            </w:pPr>
+            <w:r>
+              <w:t>Integer</w:t>
+            </w:r>
+          </w:p>
+        </w:tc>
+        <w:tc>
+          <w:tcPr>
+            <w:tcW w:w="7082" w:type="dxa"/>
+            <w:noWrap/>
+            <w:hideMark/>
+          </w:tcPr>
+          <w:p>
+            <w:pPr>
+              <w:ind w:firstLine="0"/>
+            </w:pPr>
+            <w:r>
+              <w:t>Destination to source transaction bytes</w:t>
+            </w:r>
+          </w:p>
+        </w:tc>
+      </w:tr>
+      <w:tr>
+        <w:trPr>
+          <w:trHeight w:val="320"/>
+        </w:trPr>
+        <w:tc>
+          <w:tcPr>
+            <w:tcW w:w="518" w:type="dxa"/>
+            <w:noWrap/>
+            <w:hideMark/>
+          </w:tcPr>
+          <w:p>
+            <w:pPr>
+              <w:ind w:firstLine="0"/>
+            </w:pPr>
+            <w:r>
+              <w:t>10</w:t>
+            </w:r>
+          </w:p>
+        </w:tc>
+        <w:tc>
+          <w:tcPr>
+            <w:tcW w:w="1002" w:type="dxa"/>
+            <w:noWrap/>
+            <w:hideMark/>
+          </w:tcPr>
+          <w:p>
+            <w:pPr>
+              <w:ind w:firstLine="0"/>
+            </w:pPr>
+            <w:proofErr w:type="spellStart"/>
+            <w:r>
+              <w:t>sttl</w:t>
+            </w:r>
+            <w:proofErr w:type="spellEnd"/>
+          </w:p>
+        </w:tc>
+        <w:tc>
+          <w:tcPr>
+            <w:tcW w:w="758" w:type="dxa"/>
+            <w:noWrap/>
+            <w:hideMark/>
+          </w:tcPr>
+          <w:p>
+            <w:pPr>
+              <w:ind w:firstLine="0"/>
+            </w:pPr>
+            <w:r>
+              <w:t>Integer</w:t>
+            </w:r>
+          </w:p>
+        </w:tc>
+        <w:tc>
+          <w:tcPr>
+            <w:tcW w:w="7082" w:type="dxa"/>
+            <w:noWrap/>
+            <w:hideMark/>
+          </w:tcPr>
+          <w:p>
+            <w:pPr>
+              <w:ind w:firstLine="0"/>
+            </w:pPr>
+            <w:r>
+              <w:t>Source to destination time to live value</w:t>
+            </w:r>
+          </w:p>
+        </w:tc>
+      </w:tr>
+      <w:tr>
+        <w:trPr>
+          <w:trHeight w:val="320"/>
+        </w:trPr>
+        <w:tc>
+          <w:tcPr>
+            <w:tcW w:w="518" w:type="dxa"/>
+            <w:noWrap/>
+            <w:hideMark/>
+          </w:tcPr>
+          <w:p>
+            <w:pPr>
+              <w:ind w:firstLine="0"/>
+            </w:pPr>
+            <w:r>
+              <w:t>11</w:t>
+            </w:r>
+          </w:p>
+        </w:tc>
+        <w:tc>
+          <w:tcPr>
+            <w:tcW w:w="1002" w:type="dxa"/>
+            <w:noWrap/>
+            <w:hideMark/>
+          </w:tcPr>
+          <w:p>
+            <w:pPr>
+              <w:ind w:firstLine="0"/>
+            </w:pPr>
+            <w:proofErr w:type="spellStart"/>
+            <w:r>
+              <w:t>dttl</w:t>
+            </w:r>
+            <w:proofErr w:type="spellEnd"/>
+          </w:p>
+        </w:tc>
+        <w:tc>
+          <w:tcPr>
+            <w:tcW w:w="758" w:type="dxa"/>
+            <w:noWrap/>
+            <w:hideMark/>
+          </w:tcPr>
+          <w:p>
+            <w:pPr>
+              <w:ind w:firstLine="0"/>
+            </w:pPr>
+            <w:r>
+              <w:t>Integer</w:t>
+            </w:r>
+          </w:p>
+        </w:tc>
+        <w:tc>
+          <w:tcPr>
+            <w:tcW w:w="7082" w:type="dxa"/>
+            <w:noWrap/>
+            <w:hideMark/>
+          </w:tcPr>
+          <w:p>
+            <w:pPr>
+              <w:ind w:firstLine="0"/>
+            </w:pPr>
+            <w:r>
+              <w:t>Destination to source time to live value</w:t>
+            </w:r>
+          </w:p>
+        </w:tc>
+      </w:tr>
+      <w:tr>
+        <w:trPr>
+          <w:trHeight w:val="320"/>
+        </w:trPr>
+        <w:tc>
+          <w:tcPr>
+            <w:tcW w:w="518" w:type="dxa"/>
+            <w:noWrap/>
+            <w:hideMark/>
+          </w:tcPr>
+          <w:p>
+            <w:pPr>
+              <w:ind w:firstLine="0"/>
+            </w:pPr>
+            <w:r>
+              <w:t>12</w:t>
+            </w:r>
+          </w:p>
+        </w:tc>
+        <w:tc>
+          <w:tcPr>
+            <w:tcW w:w="1002" w:type="dxa"/>
+            <w:noWrap/>
+            <w:hideMark/>
+          </w:tcPr>
+          <w:p>
+            <w:pPr>
+              <w:ind w:firstLine="0"/>
+            </w:pPr>
+            <w:proofErr w:type="spellStart"/>
+            <w:r>
+              <w:t>sloss</w:t>
+            </w:r>
+            <w:proofErr w:type="spellEnd"/>
+          </w:p>
+        </w:tc>
+        <w:tc>
+          <w:tcPr>
+            <w:tcW w:w="758" w:type="dxa"/>
+            <w:noWrap/>
+            <w:hideMark/>
+          </w:tcPr>
+          <w:p>
+            <w:pPr>
+              <w:ind w:firstLine="0"/>
+            </w:pPr>
+            <w:r>
+              <w:t>Integer</w:t>
+            </w:r>
+          </w:p>
+        </w:tc>
+        <w:tc>
+          <w:tcPr>
+            <w:tcW w:w="7082" w:type="dxa"/>
+            <w:noWrap/>
+            <w:hideMark/>
+          </w:tcPr>
+          <w:p>
+            <w:pPr>
+              <w:ind w:firstLine="0"/>
+            </w:pPr>
+            <w:r>
+              <w:t>Source packets retransmitted or dropped</w:t>
+            </w:r>
+          </w:p>
+        </w:tc>
+      </w:tr>
+      <w:tr>
+        <w:trPr>
+          <w:trHeight w:val="320"/>
+        </w:trPr>
+        <w:tc>
+          <w:tcPr>
+            <w:tcW w:w="518" w:type="dxa"/>
+            <w:noWrap/>
+            <w:hideMark/>
+          </w:tcPr>
+          <w:p>
+            <w:pPr>
+              <w:ind w:firstLine="0"/>
+            </w:pPr>
+            <w:r>
+              <w:t>13</w:t>
+            </w:r>
+          </w:p>
+        </w:tc>
+        <w:tc>
+          <w:tcPr>
+            <w:tcW w:w="1002" w:type="dxa"/>
+            <w:noWrap/>
+            <w:hideMark/>
+          </w:tcPr>
+          <w:p>
+            <w:pPr>
+              <w:ind w:firstLine="0"/>
+            </w:pPr>
+            <w:proofErr w:type="spellStart"/>
+            <w:r>
+              <w:t>dloss</w:t>
+            </w:r>
+            <w:proofErr w:type="spellEnd"/>
+          </w:p>
+        </w:tc>
+        <w:tc>
+          <w:tcPr>
+            <w:tcW w:w="758" w:type="dxa"/>
+            <w:noWrap/>
+            <w:hideMark/>
+          </w:tcPr>
+          <w:p>
+            <w:pPr>
+              <w:ind w:firstLine="0"/>
+            </w:pPr>
+            <w:r>
+              <w:t>Integer</w:t>
+            </w:r>
+          </w:p>
+        </w:tc>
+        <w:tc>
+          <w:tcPr>
+            <w:tcW w:w="7082" w:type="dxa"/>
+            <w:noWrap/>
+            <w:hideMark/>
+          </w:tcPr>
+          <w:p>
+            <w:pPr>
+              <w:ind w:firstLine="0"/>
+            </w:pPr>
+            <w:r>
+              <w:t>Destination packets retransmitted or dropped</w:t>
+            </w:r>
+          </w:p>
+        </w:tc>
+      </w:tr>
+      <w:tr>
+        <w:trPr>
+          <w:trHeight w:val="320"/>
+        </w:trPr>
+        <w:tc>
+          <w:tcPr>
+            <w:tcW w:w="518" w:type="dxa"/>
+            <w:noWrap/>
+            <w:hideMark/>
+          </w:tcPr>
+          <w:p>
+            <w:pPr>
+              <w:ind w:firstLine="0"/>
+            </w:pPr>
+            <w:r>
+              <w:t>14</w:t>
+            </w:r>
+          </w:p>
+        </w:tc>
+        <w:tc>
+          <w:tcPr>
+            <w:tcW w:w="1002" w:type="dxa"/>
+            <w:noWrap/>
+            <w:hideMark/>
+          </w:tcPr>
+          <w:p>
+            <w:pPr>
+              <w:ind w:firstLine="0"/>
+            </w:pPr>
+            <w:r>
+              <w:t>service</w:t>
+            </w:r>
+          </w:p>
+        </w:tc>
+        <w:tc>
+          <w:tcPr>
+            <w:tcW w:w="758" w:type="dxa"/>
+            <w:noWrap/>
+            <w:hideMark/>
+          </w:tcPr>
+          <w:p>
+            <w:pPr>
+              <w:ind w:firstLine="0"/>
+            </w:pPr>
+            <w:r>
+              <w:t>nominal</w:t>
+            </w:r>
+          </w:p>
+        </w:tc>
+        <w:tc>
+          <w:tcPr>
+            <w:tcW w:w="7082" w:type="dxa"/>
+            <w:noWrap/>
+            <w:hideMark/>
+          </w:tcPr>
+          <w:p>
+            <w:pPr>
+              <w:ind w:firstLine="0"/>
+            </w:pPr>
+            <w:r>
+              <w:t xml:space="preserve">http, ftp, smtp, </w:t>
+            </w:r>
+            <w:proofErr w:type="spellStart"/>
+            <w:r>
+              <w:t>ssh</w:t>
+            </w:r>
+            <w:proofErr w:type="spellEnd"/>
+            <w:r>
+              <w:t xml:space="preserve">, </w:t>
+            </w:r>
+            <w:proofErr w:type="spellStart"/>
+            <w:r>
+              <w:t>dns</w:t>
+            </w:r>
+            <w:proofErr w:type="spellEnd"/>
+            <w:r>
+              <w:t>, ftp-</w:t>
+            </w:r>
+            <w:proofErr w:type="gramStart"/>
+            <w:r>
+              <w:t>data ,</w:t>
+            </w:r>
+            <w:proofErr w:type="spellStart"/>
+            <w:r>
+              <w:t>irc</w:t>
+            </w:r>
+            <w:proofErr w:type="spellEnd"/>
+            <w:proofErr w:type="gramEnd"/>
+            <w:r>
+              <w:t xml:space="preserve"> and (-) if not much used service</w:t>
+            </w:r>
+          </w:p>
+        </w:tc>
+      </w:tr>
+      <w:tr>
+        <w:trPr>
+          <w:trHeight w:val="320"/>
+        </w:trPr>
+        <w:tc>
+          <w:tcPr>
+            <w:tcW w:w="518" w:type="dxa"/>
+            <w:noWrap/>
+            <w:hideMark/>
+          </w:tcPr>
+          <w:p>
+            <w:pPr>
+              <w:ind w:firstLine="0"/>
+            </w:pPr>
+            <w:r>
+              <w:t>15</w:t>
+            </w:r>
+          </w:p>
+        </w:tc>
+        <w:tc>
+          <w:tcPr>
+            <w:tcW w:w="1002" w:type="dxa"/>
+            <w:noWrap/>
+            <w:hideMark/>
+          </w:tcPr>
+          <w:p>
+            <w:pPr>
+              <w:ind w:firstLine="0"/>
+            </w:pPr>
+            <w:proofErr w:type="spellStart"/>
+            <w:r>
+              <w:t>Sload</w:t>
+            </w:r>
+            <w:proofErr w:type="spellEnd"/>
+          </w:p>
+        </w:tc>
+        <w:tc>
+          <w:tcPr>
+            <w:tcW w:w="758" w:type="dxa"/>
+            <w:noWrap/>
+            <w:hideMark/>
+          </w:tcPr>
+          <w:p>
+            <w:pPr>
+              <w:ind w:firstLine="0"/>
+            </w:pPr>
+            <w:r>
+              <w:t>Float</w:t>
+            </w:r>
+          </w:p>
+        </w:tc>
+        <w:tc>
+          <w:tcPr>
+            <w:tcW w:w="7082" w:type="dxa"/>
+            <w:noWrap/>
+            <w:hideMark/>
+          </w:tcPr>
+          <w:p>
+            <w:pPr>
+              <w:ind w:firstLine="0"/>
+            </w:pPr>
+            <w:r>
+              <w:t>Source bits per second</w:t>
+            </w:r>
+          </w:p>
+        </w:tc>
+      </w:tr>
+      <w:tr>
+        <w:trPr>
+          <w:trHeight w:val="320"/>
+        </w:trPr>
+        <w:tc>
+          <w:tcPr>
+            <w:tcW w:w="518" w:type="dxa"/>
+            <w:noWrap/>
+            <w:hideMark/>
+          </w:tcPr>
+          <w:p>
+            <w:pPr>
+              <w:ind w:firstLine="0"/>
+            </w:pPr>
+            <w:r>
+              <w:t>16</w:t>
+            </w:r>
+          </w:p>
+        </w:tc>
+        <w:tc>
+          <w:tcPr>
+            <w:tcW w:w="1002" w:type="dxa"/>
+            <w:noWrap/>
+            <w:hideMark/>
+          </w:tcPr>
+          <w:p>
+            <w:pPr>
+              <w:ind w:firstLine="0"/>
+            </w:pPr>
+            <w:proofErr w:type="spellStart"/>
+            <w:r>
+              <w:t>Dload</w:t>
+            </w:r>
+            <w:proofErr w:type="spellEnd"/>
+          </w:p>
+        </w:tc>
+        <w:tc>
+          <w:tcPr>
+            <w:tcW w:w="758" w:type="dxa"/>
+            <w:noWrap/>
+            <w:hideMark/>
+          </w:tcPr>
+          <w:p>
+            <w:pPr>
+              <w:ind w:firstLine="0"/>
+            </w:pPr>
+            <w:r>
+              <w:t>Float</w:t>
+            </w:r>
+          </w:p>
+        </w:tc>
+        <w:tc>
+          <w:tcPr>
+            <w:tcW w:w="7082" w:type="dxa"/>
+            <w:noWrap/>
+            <w:hideMark/>
+          </w:tcPr>
+          <w:p>
+            <w:pPr>
+              <w:ind w:firstLine="0"/>
+            </w:pPr>
+            <w:r>
+              <w:t>Destination bits per second</w:t>
+            </w:r>
+          </w:p>
+        </w:tc>
+      </w:tr>
+      <w:tr>
+        <w:trPr>
+          <w:trHeight w:val="320"/>
+        </w:trPr>
+        <w:tc>
+          <w:tcPr>
+            <w:tcW w:w="518" w:type="dxa"/>
+            <w:noWrap/>
+            <w:hideMark/>
+          </w:tcPr>
+          <w:p>
+            <w:pPr>
+              <w:ind w:firstLine="0"/>
+            </w:pPr>
+            <w:r>
+              <w:t>17</w:t>
+            </w:r>
+          </w:p>
+        </w:tc>
+        <w:tc>
+          <w:tcPr>
+            <w:tcW w:w="1002" w:type="dxa"/>
+            <w:noWrap/>
+            <w:hideMark/>
+          </w:tcPr>
+          <w:p>
+            <w:pPr>
+              <w:ind w:firstLine="0"/>
+            </w:pPr>
+            <w:proofErr w:type="spellStart"/>
+            <w:r>
+              <w:t>Spkts</w:t>
+            </w:r>
+            <w:proofErr w:type="spellEnd"/>
+          </w:p>
+        </w:tc>
+        <w:tc>
+          <w:tcPr>
+            <w:tcW w:w="758" w:type="dxa"/>
+            <w:noWrap/>
+            <w:hideMark/>
+          </w:tcPr>
+          <w:p>
+            <w:pPr>
+              <w:ind w:firstLine="0"/>
+            </w:pPr>
+            <w:r>
+              <w:t>integer</w:t>
+            </w:r>
+          </w:p>
+        </w:tc>
+        <w:tc>
+          <w:tcPr>
+            <w:tcW w:w="7082" w:type="dxa"/>
+            <w:noWrap/>
+            <w:hideMark/>
+          </w:tcPr>
+          <w:p>
+            <w:pPr>
+              <w:ind w:firstLine="0"/>
+            </w:pPr>
+            <w:r>
+              <w:t>Source to destination packet count</w:t>
+            </w:r>
+          </w:p>
+        </w:tc>
+      </w:tr>
+      <w:tr>
+        <w:trPr>
+          <w:trHeight w:val="320"/>
+        </w:trPr>
+        <w:tc>
+          <w:tcPr>
+            <w:tcW w:w="518" w:type="dxa"/>
+            <w:noWrap/>
+            <w:hideMark/>
+          </w:tcPr>
+          <w:p>
+            <w:pPr>
+              <w:ind w:firstLine="0"/>
+            </w:pPr>
+            <w:r>
+              <w:t>18</w:t>
+            </w:r>
+          </w:p>
+        </w:tc>
+        <w:tc>
+          <w:tcPr>
+            <w:tcW w:w="1002" w:type="dxa"/>
+            <w:noWrap/>
+            <w:hideMark/>
+          </w:tcPr>
+          <w:p>
+            <w:pPr>
+              <w:ind w:firstLine="0"/>
+            </w:pPr>
+            <w:proofErr w:type="spellStart"/>
+            <w:r>
+              <w:t>Dpkts</w:t>
+            </w:r>
+            <w:proofErr w:type="spellEnd"/>
+          </w:p>
+        </w:tc>
+        <w:tc>
+          <w:tcPr>
+            <w:tcW w:w="758" w:type="dxa"/>
+            <w:noWrap/>
+            <w:hideMark/>
+          </w:tcPr>
+          <w:p>
+            <w:pPr>
+              <w:ind w:firstLine="0"/>
+            </w:pPr>
+            <w:r>
+              <w:t>integer</w:t>
+            </w:r>
+          </w:p>
+        </w:tc>
+        <w:tc>
+          <w:tcPr>
+            <w:tcW w:w="7082" w:type="dxa"/>
+            <w:noWrap/>
+            <w:hideMark/>
+          </w:tcPr>
+          <w:p>
+            <w:pPr>
+              <w:ind w:firstLine="0"/>
+            </w:pPr>
+            <w:r>
+              <w:t>Destination to source packet count</w:t>
+            </w:r>
+          </w:p>
+        </w:tc>
+      </w:tr>
+      <w:tr>
+        <w:trPr>
+          <w:trHeight w:val="320"/>
+        </w:trPr>
+        <w:tc>
+          <w:tcPr>
+            <w:tcW w:w="518" w:type="dxa"/>
+            <w:noWrap/>
+            <w:hideMark/>
+          </w:tcPr>
+          <w:p>
+            <w:pPr>
+              <w:ind w:firstLine="0"/>
+            </w:pPr>
+            <w:r>
+              <w:t>19</w:t>
+            </w:r>
+          </w:p>
+        </w:tc>
+        <w:tc>
+          <w:tcPr>
+            <w:tcW w:w="1002" w:type="dxa"/>
+            <w:noWrap/>
+            <w:hideMark/>
+          </w:tcPr>
+          <w:p>
+            <w:pPr>
+              <w:ind w:firstLine="0"/>
+            </w:pPr>
+            <w:proofErr w:type="spellStart"/>
+            <w:r>
+              <w:t>swin</w:t>
+            </w:r>
+            <w:proofErr w:type="spellEnd"/>
+          </w:p>
+        </w:tc>
+        <w:tc>
+          <w:tcPr>
+            <w:tcW w:w="758" w:type="dxa"/>
+            <w:noWrap/>
+            <w:hideMark/>
+          </w:tcPr>
+          <w:p>
+            <w:pPr>
+              <w:ind w:firstLine="0"/>
+            </w:pPr>
+            <w:r>
+              <w:t>integer</w:t>
+            </w:r>
+          </w:p>
+        </w:tc>
+        <w:tc>
+          <w:tcPr>
+            <w:tcW w:w="7082" w:type="dxa"/>
+            <w:noWrap/>
+            <w:hideMark/>
+          </w:tcPr>
+          <w:p>
+            <w:pPr>
+              <w:ind w:firstLine="0"/>
+            </w:pPr>
+            <w:r>
+              <w:t>Source TCP window advertisement value</w:t>
+            </w:r>
+          </w:p>
+        </w:tc>
+      </w:tr>
+      <w:tr>
+        <w:trPr>
+          <w:trHeight w:val="320"/>
+        </w:trPr>
+        <w:tc>
+          <w:tcPr>
+            <w:tcW w:w="518" w:type="dxa"/>
+            <w:noWrap/>
+            <w:hideMark/>
+          </w:tcPr>
+          <w:p>
+            <w:pPr>
+              <w:ind w:firstLine="0"/>
+            </w:pPr>
+            <w:r>
+              <w:t>20</w:t>
+            </w:r>
+          </w:p>
+        </w:tc>
+        <w:tc>
+          <w:tcPr>
+            <w:tcW w:w="1002" w:type="dxa"/>
+            <w:noWrap/>
+            <w:hideMark/>
+          </w:tcPr>
+          <w:p>
+            <w:pPr>
+              <w:ind w:firstLine="0"/>
+            </w:pPr>
+            <w:proofErr w:type="spellStart"/>
+            <w:r>
+              <w:t>dwin</w:t>
+            </w:r>
+            <w:proofErr w:type="spellEnd"/>
+          </w:p>
+        </w:tc>
+        <w:tc>
+          <w:tcPr>
+            <w:tcW w:w="758" w:type="dxa"/>
+            <w:noWrap/>
+            <w:hideMark/>
+          </w:tcPr>
+          <w:p>
+            <w:pPr>
+              <w:ind w:firstLine="0"/>
+            </w:pPr>
+            <w:r>
+              <w:t>integer</w:t>
+            </w:r>
+          </w:p>
+        </w:tc>
+        <w:tc>
+          <w:tcPr>
+            <w:tcW w:w="7082" w:type="dxa"/>
+            <w:noWrap/>
+            <w:hideMark/>
+          </w:tcPr>
+          <w:p>
+            <w:pPr>
+              <w:ind w:firstLine="0"/>
+            </w:pPr>
+            <w:r>
+              <w:t>Destination TCP window advertisement value</w:t>
+            </w:r>
+          </w:p>
+        </w:tc>
+      </w:tr>
+      <w:tr>
+        <w:trPr>
+          <w:trHeight w:val="320"/>
+        </w:trPr>
+        <w:tc>
+          <w:tcPr>
+            <w:tcW w:w="518" w:type="dxa"/>
+            <w:noWrap/>
+            <w:hideMark/>
+          </w:tcPr>
+          <w:p>
+            <w:pPr>
+              <w:ind w:firstLine="0"/>
+            </w:pPr>
+            <w:r>
+              <w:t>21</w:t>
+            </w:r>
+          </w:p>
+        </w:tc>
+        <w:tc>
+          <w:tcPr>
+            <w:tcW w:w="1002" w:type="dxa"/>
+            <w:noWrap/>
+            <w:hideMark/>
+          </w:tcPr>
+          <w:p>
+            <w:pPr>
+              <w:ind w:firstLine="0"/>
+            </w:pPr>
+            <w:proofErr w:type="spellStart"/>
+            <w:r>
+              <w:t>stcpb</w:t>
+            </w:r>
+            <w:proofErr w:type="spellEnd"/>
+          </w:p>
+        </w:tc>
+        <w:tc>
+          <w:tcPr>
+            <w:tcW w:w="758" w:type="dxa"/>
+            <w:noWrap/>
+            <w:hideMark/>
+          </w:tcPr>
+          <w:p>
+            <w:pPr>
+              <w:ind w:firstLine="0"/>
+            </w:pPr>
+            <w:r>
+              <w:t>integer</w:t>
+            </w:r>
+          </w:p>
+        </w:tc>
+        <w:tc>
+          <w:tcPr>
+            <w:tcW w:w="7082" w:type="dxa"/>
+            <w:noWrap/>
+            <w:hideMark/>
+          </w:tcPr>
+          <w:p>
+            <w:pPr>
+              <w:ind w:firstLine="0"/>
+            </w:pPr>
+            <w:r>
+              <w:t>Source TCP base sequence number</w:t>
+            </w:r>
+          </w:p>
+        </w:tc>
+      </w:tr>
+      <w:tr>
+        <w:trPr>
+          <w:trHeight w:val="320"/>
+        </w:trPr>
+        <w:tc>
+          <w:tcPr>
+            <w:tcW w:w="518" w:type="dxa"/>
+            <w:noWrap/>
+            <w:hideMark/>
+          </w:tcPr>
+          <w:p>
+            <w:pPr>
+              <w:ind w:firstLine="0"/>
+            </w:pPr>
+            <w:r>
+              <w:t>22</w:t>
+            </w:r>
+          </w:p>
+        </w:tc>
+        <w:tc>
+          <w:tcPr>
+            <w:tcW w:w="1002" w:type="dxa"/>
+            <w:noWrap/>
+            <w:hideMark/>
+          </w:tcPr>
+          <w:p>
+            <w:pPr>
+              <w:ind w:firstLine="0"/>
+            </w:pPr>
+            <w:proofErr w:type="spellStart"/>
+            <w:r>
+              <w:t>dtcpb</w:t>
+            </w:r>
+            <w:proofErr w:type="spellEnd"/>
+          </w:p>
+        </w:tc>
+        <w:tc>
+          <w:tcPr>
+            <w:tcW w:w="758" w:type="dxa"/>
+            <w:noWrap/>
+            <w:hideMark/>
+          </w:tcPr>
+          <w:p>
+            <w:pPr>
+              <w:ind w:firstLine="0"/>
+            </w:pPr>
+            <w:r>
+              <w:t>integer</w:t>
+            </w:r>
+          </w:p>
+        </w:tc>
+        <w:tc>
+          <w:tcPr>
+            <w:tcW w:w="7082" w:type="dxa"/>
+            <w:noWrap/>
+            <w:hideMark/>
+          </w:tcPr>
+          <w:p>
+            <w:pPr>
+              <w:ind w:firstLine="0"/>
+            </w:pPr>
+            <w:r>
+              <w:t>Destination TCP base sequence number</w:t>
+            </w:r>
+          </w:p>
+        </w:tc>
+      </w:tr>
+      <w:tr>
+        <w:trPr>
+          <w:trHeight w:val="320"/>
+        </w:trPr>
+        <w:tc>
+          <w:tcPr>
+            <w:tcW w:w="518" w:type="dxa"/>
+            <w:noWrap/>
+            <w:hideMark/>
+          </w:tcPr>
+          <w:p>
+            <w:pPr>
+              <w:ind w:firstLine="0"/>
+            </w:pPr>
+            <w:r>
+              <w:t>23</w:t>
+            </w:r>
+          </w:p>
+        </w:tc>
+        <w:tc>
+          <w:tcPr>
+            <w:tcW w:w="1002" w:type="dxa"/>
+            <w:noWrap/>
+            <w:hideMark/>
+          </w:tcPr>
+          <w:p>
+            <w:pPr>
+              <w:ind w:firstLine="0"/>
+            </w:pPr>
+            <w:proofErr w:type="spellStart"/>
+            <w:r>
+              <w:t>smeansz</w:t>
+            </w:r>
+            <w:proofErr w:type="spellEnd"/>
+          </w:p>
+        </w:tc>
+        <w:tc>
+          <w:tcPr>
+            <w:tcW w:w="758" w:type="dxa"/>
+            <w:noWrap/>
+            <w:hideMark/>
+          </w:tcPr>
+          <w:p>
+            <w:pPr>
+              <w:ind w:firstLine="0"/>
+            </w:pPr>
+            <w:r>
+              <w:t>integer</w:t>
+            </w:r>
+          </w:p>
+        </w:tc>
+        <w:tc>
+          <w:tcPr>
+            <w:tcW w:w="7082" w:type="dxa"/>
+            <w:noWrap/>
+            <w:hideMark/>
+          </w:tcPr>
+          <w:p>
+            <w:pPr>
+              <w:ind w:firstLine="0"/>
+            </w:pPr>
+            <w:r>
+              <w:t xml:space="preserve">Mean of </w:t>
+            </w:r>
+            <w:proofErr w:type="gramStart"/>
+            <w:r>
+              <w:t>the ?ow</w:t>
+            </w:r>
+            <w:proofErr w:type="gramEnd"/>
+            <w:r>
+              <w:t xml:space="preserve"> packet size transmitted by the </w:t>
+            </w:r>
+            <w:proofErr w:type="spellStart"/>
+            <w:r>
+              <w:t>src</w:t>
+            </w:r>
+            <w:proofErr w:type="spellEnd"/>
+          </w:p>
+        </w:tc>
+      </w:tr>
+      <w:tr>
+        <w:trPr>
+          <w:trHeight w:val="320"/>
+        </w:trPr>
+        <w:tc>
+          <w:tcPr>
+            <w:tcW w:w="518" w:type="dxa"/>
+            <w:noWrap/>
+            <w:hideMark/>
+          </w:tcPr>
+          <w:p>
+            <w:pPr>
+              <w:ind w:firstLine="0"/>
+            </w:pPr>
+            <w:r>
+              <w:t>24</w:t>
+            </w:r>
+          </w:p>
+        </w:tc>
+        <w:tc>
+          <w:tcPr>
+            <w:tcW w:w="1002" w:type="dxa"/>
+            <w:noWrap/>
+            <w:hideMark/>
+          </w:tcPr>
+          <w:p>
+            <w:pPr>
+              <w:ind w:firstLine="0"/>
+            </w:pPr>
+            <w:proofErr w:type="spellStart"/>
+            <w:r>
+              <w:t>dmeansz</w:t>
+            </w:r>
+            <w:proofErr w:type="spellEnd"/>
+          </w:p>
+        </w:tc>
+        <w:tc>
+          <w:tcPr>
+            <w:tcW w:w="758" w:type="dxa"/>
+            <w:noWrap/>
+            <w:hideMark/>
+          </w:tcPr>
+          <w:p>
+            <w:pPr>
+              <w:ind w:firstLine="0"/>
+            </w:pPr>
+            <w:r>
+              <w:t>integer</w:t>
+            </w:r>
+          </w:p>
+        </w:tc>
+        <w:tc>
+          <w:tcPr>
+            <w:tcW w:w="7082" w:type="dxa"/>
+            <w:noWrap/>
+            <w:hideMark/>
+          </w:tcPr>
+          <w:p>
+            <w:pPr>
+              <w:ind w:firstLine="0"/>
+            </w:pPr>
+            <w:r>
+              <w:t xml:space="preserve">Mean of </w:t>
+            </w:r>
+            <w:proofErr w:type="gramStart"/>
+            <w:r>
+              <w:t>the ?ow</w:t>
+            </w:r>
+            <w:proofErr w:type="gramEnd"/>
+            <w:r>
+              <w:t xml:space="preserve"> packet size transmitted by the </w:t>
+            </w:r>
+            <w:proofErr w:type="spellStart"/>
+            <w:r>
+              <w:t>dst</w:t>
+            </w:r>
+            <w:proofErr w:type="spellEnd"/>
+          </w:p>
+        </w:tc>
+      </w:tr>
+      <w:tr>
+        <w:trPr>
+          <w:trHeight w:val="320"/>
+        </w:trPr>
+        <w:tc>
+          <w:tcPr>
+            <w:tcW w:w="518" w:type="dxa"/>
+            <w:noWrap/>
+            <w:hideMark/>
+          </w:tcPr>
+          <w:p>
+            <w:pPr>
+              <w:ind w:firstLine="0"/>
+            </w:pPr>
+            <w:r>
+              <w:t>25</w:t>
+            </w:r>
+          </w:p>
+        </w:tc>
+        <w:tc>
+          <w:tcPr>
+            <w:tcW w:w="1002" w:type="dxa"/>
+            <w:noWrap/>
+            <w:hideMark/>
+          </w:tcPr>
+          <w:p>
+            <w:pPr>
+              <w:ind w:firstLine="0"/>
+            </w:pPr>
+            <w:proofErr w:type="spellStart"/>
+            <w:r>
+              <w:t>trans_depth</w:t>
+            </w:r>
+            <w:proofErr w:type="spellEnd"/>
+          </w:p>
+        </w:tc>
+        <w:tc>
+          <w:tcPr>
+            <w:tcW w:w="758" w:type="dxa"/>
+            <w:noWrap/>
+            <w:hideMark/>
+          </w:tcPr>
+          <w:p>
+            <w:pPr>
+              <w:ind w:firstLine="0"/>
+            </w:pPr>
+            <w:r>
+              <w:t>integer</w:t>
+            </w:r>
+          </w:p>
+        </w:tc>
+        <w:tc>
+          <w:tcPr>
+            <w:tcW w:w="7082" w:type="dxa"/>
+            <w:noWrap/>
+            <w:hideMark/>
+          </w:tcPr>
+          <w:p>
+            <w:pPr>
+              <w:ind w:firstLine="0"/>
+            </w:pPr>
+            <w:r>
+              <w:t>Represents the pipelined depth into the connection of http request/response transaction</w:t>
+            </w:r>
+          </w:p>
+        </w:tc>
+      </w:tr>
+      <w:tr>
+        <w:trPr>
+          <w:trHeight w:val="320"/>
+        </w:trPr>
+        <w:tc>
+          <w:tcPr>
+            <w:tcW w:w="518" w:type="dxa"/>
+            <w:noWrap/>
+            <w:hideMark/>
+          </w:tcPr>
+          <w:p>
+            <w:pPr>
+              <w:ind w:firstLine="0"/>
+            </w:pPr>
+            <w:r>
+              <w:t>26</w:t>
+            </w:r>
+          </w:p>
+        </w:tc>
+        <w:tc>
+          <w:tcPr>
+            <w:tcW w:w="1002" w:type="dxa"/>
+            <w:noWrap/>
+            <w:hideMark/>
+          </w:tcPr>
+          <w:p>
+            <w:pPr>
+              <w:ind w:firstLine="0"/>
+            </w:pPr>
+            <w:proofErr w:type="spellStart"/>
+            <w:r>
+              <w:t>res_bdy_len</w:t>
+            </w:r>
+            <w:proofErr w:type="spellEnd"/>
+          </w:p>
+        </w:tc>
+        <w:tc>
+          <w:tcPr>
+            <w:tcW w:w="758" w:type="dxa"/>
+            <w:noWrap/>
+            <w:hideMark/>
+          </w:tcPr>
+          <w:p>
+            <w:pPr>
+              <w:ind w:firstLine="0"/>
+            </w:pPr>
+            <w:r>
+              <w:t>integer</w:t>
+            </w:r>
+          </w:p>
+        </w:tc>
+        <w:tc>
+          <w:tcPr>
+            <w:tcW w:w="7082" w:type="dxa"/>
+            <w:noWrap/>
+            <w:hideMark/>
+          </w:tcPr>
+          <w:p>
+            <w:pPr>
+              <w:ind w:firstLine="0"/>
+            </w:pPr>
+            <w:r>
+              <w:t>Actual uncompressed content size of the data transferred from the server’s http service.</w:t>
+            </w:r>
+          </w:p>
+        </w:tc>
+      </w:tr>
+      <w:tr>
+        <w:trPr>
+          <w:trHeight w:val="320"/>
+        </w:trPr>
+        <w:tc>
+          <w:tcPr>
+            <w:tcW w:w="518" w:type="dxa"/>
+            <w:noWrap/>
+            <w:hideMark/>
+          </w:tcPr>
+          <w:p>
+            <w:pPr>
+              <w:ind w:firstLine="0"/>
+            </w:pPr>
+            <w:r>
+              <w:t>27</w:t>
+            </w:r>
+          </w:p>
+        </w:tc>
+        <w:tc>
+          <w:tcPr>
+            <w:tcW w:w="1002" w:type="dxa"/>
+            <w:noWrap/>
+            <w:hideMark/>
+          </w:tcPr>
+          <w:p>
+            <w:pPr>
+              <w:ind w:firstLine="0"/>
+            </w:pPr>
+            <w:proofErr w:type="spellStart"/>
+            <w:r>
+              <w:t>Sjit</w:t>
+            </w:r>
+            <w:proofErr w:type="spellEnd"/>
+          </w:p>
+        </w:tc>
+        <w:tc>
+          <w:tcPr>
+            <w:tcW w:w="758" w:type="dxa"/>
+            <w:noWrap/>
+            <w:hideMark/>
+          </w:tcPr>
+          <w:p>
+            <w:pPr>
+              <w:ind w:firstLine="0"/>
+            </w:pPr>
+            <w:r>
+              <w:t>Float</w:t>
+            </w:r>
+          </w:p>
+        </w:tc>
+        <w:tc>
+          <w:tcPr>
+            <w:tcW w:w="7082" w:type="dxa"/>
+            <w:noWrap/>
+            <w:hideMark/>
+          </w:tcPr>
+          <w:p>
+            <w:pPr>
+              <w:ind w:firstLine="0"/>
+            </w:pPr>
+            <w:r>
+              <w:t>Source jitter (</w:t>
+            </w:r>
+            <w:proofErr w:type="spellStart"/>
+            <w:r>
+              <w:t>mSec</w:t>
+            </w:r>
+            <w:proofErr w:type="spellEnd"/>
+            <w:r>
+              <w:t>)</w:t>
+            </w:r>
+          </w:p>
+        </w:tc>
+      </w:tr>
+      <w:tr>
+        <w:trPr>
+          <w:trHeight w:val="320"/>
+        </w:trPr>
+        <w:tc>
+          <w:tcPr>
+            <w:tcW w:w="518" w:type="dxa"/>
+            <w:noWrap/>
+            <w:hideMark/>
+          </w:tcPr>
+          <w:p>
+            <w:pPr>
+              <w:ind w:firstLine="0"/>
+            </w:pPr>
+            <w:r>
+              <w:t>28</w:t>
+            </w:r>
+          </w:p>
+        </w:tc>
+        <w:tc>
+          <w:tcPr>
+            <w:tcW w:w="1002" w:type="dxa"/>
+            <w:noWrap/>
+            <w:hideMark/>
+          </w:tcPr>
+          <w:p>
+            <w:pPr>
+              <w:ind w:firstLine="0"/>
+            </w:pPr>
+            <w:proofErr w:type="spellStart"/>
+            <w:r>
+              <w:t>Djit</w:t>
+            </w:r>
+            <w:proofErr w:type="spellEnd"/>
+          </w:p>
+        </w:tc>
+        <w:tc>
+          <w:tcPr>
+            <w:tcW w:w="758" w:type="dxa"/>
+            <w:noWrap/>
+            <w:hideMark/>
+          </w:tcPr>
+          <w:p>
+            <w:pPr>
+              <w:ind w:firstLine="0"/>
+            </w:pPr>
+            <w:r>
+              <w:t>Float</w:t>
+            </w:r>
+          </w:p>
+        </w:tc>
+        <w:tc>
+          <w:tcPr>
+            <w:tcW w:w="7082" w:type="dxa"/>
+            <w:noWrap/>
+            <w:hideMark/>
+          </w:tcPr>
+          <w:p>
+            <w:pPr>
+              <w:ind w:firstLine="0"/>
+            </w:pPr>
+            <w:r>
+              <w:t>Destination jitter (</w:t>
+            </w:r>
+            <w:proofErr w:type="spellStart"/>
+            <w:r>
+              <w:t>mSec</w:t>
+            </w:r>
+            <w:proofErr w:type="spellEnd"/>
+            <w:r>
+              <w:t>)</w:t>
+            </w:r>
+          </w:p>
+        </w:tc>
+      </w:tr>
+      <w:tr>
+        <w:trPr>
+          <w:trHeight w:val="320"/>
+        </w:trPr>
+        <w:tc>
+          <w:tcPr>
+            <w:tcW w:w="518" w:type="dxa"/>
+            <w:noWrap/>
+            <w:hideMark/>
+          </w:tcPr>
+          <w:p>
+            <w:pPr>
+              <w:ind w:firstLine="0"/>
+            </w:pPr>
+            <w:r>
+              <w:t>29</w:t>
+            </w:r>
+          </w:p>
+        </w:tc>
+        <w:tc>
+          <w:tcPr>
+            <w:tcW w:w="1002" w:type="dxa"/>
+            <w:noWrap/>
+            <w:hideMark/>
+          </w:tcPr>
+          <w:p>
+            <w:pPr>
+              <w:ind w:firstLine="0"/>
+            </w:pPr>
+            <w:proofErr w:type="spellStart"/>
+            <w:r>
+              <w:t>Stime</w:t>
+            </w:r>
+            <w:proofErr w:type="spellEnd"/>
+          </w:p>
+        </w:tc>
+        <w:tc>
+          <w:tcPr>
+            <w:tcW w:w="758" w:type="dxa"/>
+            <w:noWrap/>
+            <w:hideMark/>
+          </w:tcPr>
+          <w:p>
+            <w:pPr>
+              <w:ind w:firstLine="0"/>
+            </w:pPr>
+            <w:r>
+              <w:t>Timestamp</w:t>
+            </w:r>
+          </w:p>
+        </w:tc>
+        <w:tc>
+          <w:tcPr>
+            <w:tcW w:w="7082" w:type="dxa"/>
+            <w:noWrap/>
+            <w:hideMark/>
+          </w:tcPr>
+          <w:p>
+            <w:pPr>
+              <w:ind w:firstLine="0"/>
+            </w:pPr>
+            <w:r>
+              <w:t>record start time</w:t>
+            </w:r>
+          </w:p>
+        </w:tc>
+      </w:tr>
+      <w:tr>
+        <w:trPr>
+          <w:trHeight w:val="320"/>
+        </w:trPr>
+        <w:tc>
+          <w:tcPr>
+            <w:tcW w:w="518" w:type="dxa"/>
+            <w:noWrap/>
+            <w:hideMark/>
+          </w:tcPr>
+          <w:p>
+            <w:pPr>
+              <w:ind w:firstLine="0"/>
+            </w:pPr>
+            <w:r>
+              <w:t>30</w:t>
+            </w:r>
+          </w:p>
+        </w:tc>
+        <w:tc>
+          <w:tcPr>
+            <w:tcW w:w="1002" w:type="dxa"/>
+            <w:noWrap/>
+            <w:hideMark/>
+          </w:tcPr>
+          <w:p>
+            <w:pPr>
+              <w:ind w:firstLine="0"/>
+            </w:pPr>
+            <w:proofErr w:type="spellStart"/>
+            <w:r>
+              <w:t>Ltime</w:t>
+            </w:r>
+            <w:proofErr w:type="spellEnd"/>
+          </w:p>
+        </w:tc>
+        <w:tc>
+          <w:tcPr>
+            <w:tcW w:w="758" w:type="dxa"/>
+            <w:noWrap/>
+            <w:hideMark/>
+          </w:tcPr>
+          <w:p>
+            <w:pPr>
+              <w:ind w:firstLine="0"/>
+            </w:pPr>
+            <w:r>
+              <w:t>Timestamp</w:t>
+            </w:r>
+          </w:p>
+        </w:tc>
+        <w:tc>
+          <w:tcPr>
+            <w:tcW w:w="7082" w:type="dxa"/>
+            <w:noWrap/>
+            <w:hideMark/>
+          </w:tcPr>
+          <w:p>
+            <w:pPr>
+              <w:ind w:firstLine="0"/>
+            </w:pPr>
+            <w:r>
+              <w:t>record last time</w:t>
+            </w:r>
+          </w:p>
+        </w:tc>
+      </w:tr>
+      <w:tr>
+        <w:trPr>
+          <w:trHeight w:val="320"/>
+        </w:trPr>
+        <w:tc>
+          <w:tcPr>
+            <w:tcW w:w="518" w:type="dxa"/>
+            <w:noWrap/>
+            <w:hideMark/>
+          </w:tcPr>
+          <w:p>
+            <w:pPr>
+              <w:ind w:firstLine="0"/>
+            </w:pPr>
+            <w:r>
+              <w:t>31</w:t>
+            </w:r>
+          </w:p>
+        </w:tc>
+        <w:tc>
+          <w:tcPr>
+            <w:tcW w:w="1002" w:type="dxa"/>
+            <w:noWrap/>
+            <w:hideMark/>
+          </w:tcPr>
+          <w:p>
+            <w:pPr>
+              <w:ind w:firstLine="0"/>
+            </w:pPr>
+            <w:proofErr w:type="spellStart"/>
+            <w:r>
+              <w:t>Sintpkt</w:t>
+            </w:r>
+            <w:proofErr w:type="spellEnd"/>
+          </w:p>
+        </w:tc>
+        <w:tc>
+          <w:tcPr>
+            <w:tcW w:w="758" w:type="dxa"/>
+            <w:noWrap/>
+            <w:hideMark/>
+          </w:tcPr>
+          <w:p>
+            <w:pPr>
+              <w:ind w:firstLine="0"/>
+            </w:pPr>
+            <w:r>
+              <w:t>Float</w:t>
+            </w:r>
+          </w:p>
+        </w:tc>
+        <w:tc>
+          <w:tcPr>
+            <w:tcW w:w="7082" w:type="dxa"/>
+            <w:noWrap/>
+            <w:hideMark/>
+          </w:tcPr>
+          <w:p>
+            <w:pPr>
+              <w:ind w:firstLine="0"/>
+            </w:pPr>
+            <w:r>
+              <w:t>Source interpacket arrival time (</w:t>
+            </w:r>
+            <w:proofErr w:type="spellStart"/>
+            <w:r>
+              <w:t>mSec</w:t>
+            </w:r>
+            <w:proofErr w:type="spellEnd"/>
+            <w:r>
+              <w:t>)</w:t>
+            </w:r>
+          </w:p>
+        </w:tc>
+      </w:tr>
+      <w:tr>
+        <w:trPr>
+          <w:trHeight w:val="320"/>
+        </w:trPr>
+        <w:tc>
+          <w:tcPr>
+            <w:tcW w:w="518" w:type="dxa"/>
+            <w:noWrap/>
+            <w:hideMark/>
+          </w:tcPr>
+          <w:p>
+            <w:pPr>
+              <w:ind w:firstLine="0"/>
+            </w:pPr>
+            <w:r>
+              <w:t>32</w:t>
+            </w:r>
+          </w:p>
+        </w:tc>
+        <w:tc>
+          <w:tcPr>
+            <w:tcW w:w="1002" w:type="dxa"/>
+            <w:noWrap/>
+            <w:hideMark/>
+          </w:tcPr>
+          <w:p>
+            <w:pPr>
+              <w:ind w:firstLine="0"/>
+            </w:pPr>
+            <w:proofErr w:type="spellStart"/>
+            <w:r>
+              <w:t>Dintpkt</w:t>
+            </w:r>
+            <w:proofErr w:type="spellEnd"/>
+          </w:p>
+        </w:tc>
+        <w:tc>
+          <w:tcPr>
+            <w:tcW w:w="758" w:type="dxa"/>
+            <w:noWrap/>
+            <w:hideMark/>
+          </w:tcPr>
+          <w:p>
+            <w:pPr>
+              <w:ind w:firstLine="0"/>
+            </w:pPr>
+            <w:r>
+              <w:t>Float</w:t>
+            </w:r>
+          </w:p>
+        </w:tc>
+        <w:tc>
+          <w:tcPr>
+            <w:tcW w:w="7082" w:type="dxa"/>
+            <w:noWrap/>
+            <w:hideMark/>
+          </w:tcPr>
+          <w:p>
+            <w:pPr>
+              <w:ind w:firstLine="0"/>
+            </w:pPr>
+            <w:r>
+              <w:t>Destination interpacket arrival time (</w:t>
+            </w:r>
+            <w:proofErr w:type="spellStart"/>
+            <w:r>
+              <w:t>mSec</w:t>
+            </w:r>
+            <w:proofErr w:type="spellEnd"/>
+            <w:r>
+              <w:t>)</w:t>
+            </w:r>
+          </w:p>
+        </w:tc>
+      </w:tr>
+      <w:tr>
+        <w:trPr>
+          <w:trHeight w:val="320"/>
+        </w:trPr>
+        <w:tc>
+          <w:tcPr>
+            <w:tcW w:w="518" w:type="dxa"/>
+            <w:noWrap/>
+            <w:hideMark/>
+          </w:tcPr>
+          <w:p>
+            <w:pPr>
+              <w:ind w:firstLine="0"/>
+            </w:pPr>
+            <w:r>
+              <w:t>33</w:t>
+            </w:r>
+          </w:p>
+        </w:tc>
+        <w:tc>
+          <w:tcPr>
+            <w:tcW w:w="1002" w:type="dxa"/>
+            <w:noWrap/>
+            <w:hideMark/>
+          </w:tcPr>
+          <w:p>
+            <w:pPr>
+              <w:ind w:firstLine="0"/>
+            </w:pPr>
+            <w:proofErr w:type="spellStart"/>
+            <w:r>
+              <w:t>tcprtt</w:t>
+            </w:r>
+            <w:proofErr w:type="spellEnd"/>
+          </w:p>
+        </w:tc>
+        <w:tc>
+          <w:tcPr>
+            <w:tcW w:w="758" w:type="dxa"/>
+            <w:noWrap/>
+            <w:hideMark/>
+          </w:tcPr>
+          <w:p>
+            <w:pPr>
+              <w:ind w:firstLine="0"/>
+            </w:pPr>
+            <w:r>
+              <w:t>Float</w:t>
+            </w:r>
+          </w:p>
+        </w:tc>
+        <w:tc>
+          <w:tcPr>
+            <w:tcW w:w="7082" w:type="dxa"/>
+            <w:noWrap/>
+            <w:hideMark/>
+          </w:tcPr>
+          <w:p>
+            <w:pPr>
+              <w:ind w:firstLine="0"/>
+            </w:pPr>
+            <w:r>
+              <w:t>TCP connection setup round-trip time, the sum of ’</w:t>
+            </w:r>
+            <w:proofErr w:type="spellStart"/>
+            <w:r>
+              <w:t>synack</w:t>
+            </w:r>
+            <w:proofErr w:type="spellEnd"/>
+            <w:r>
+              <w:t>’ and ’</w:t>
+            </w:r>
+            <w:proofErr w:type="spellStart"/>
+            <w:r>
+              <w:t>ackdat</w:t>
+            </w:r>
+            <w:proofErr w:type="spellEnd"/>
+            <w:r>
+              <w:t>’.</w:t>
+            </w:r>
+          </w:p>
+        </w:tc>
+      </w:tr>
+      <w:tr>
+        <w:trPr>
+          <w:trHeight w:val="320"/>
+        </w:trPr>
+        <w:tc>
+          <w:tcPr>
+            <w:tcW w:w="518" w:type="dxa"/>
+            <w:noWrap/>
+            <w:hideMark/>
+          </w:tcPr>
+          <w:p>
+            <w:pPr>
+              <w:ind w:firstLine="0"/>
+            </w:pPr>
+            <w:r>
+              <w:lastRenderedPageBreak/>
+              <w:t>34</w:t>
+            </w:r>
+          </w:p>
+        </w:tc>
+        <w:tc>
+          <w:tcPr>
+            <w:tcW w:w="1002" w:type="dxa"/>
+            <w:noWrap/>
+            <w:hideMark/>
+          </w:tcPr>
+          <w:p>
+            <w:pPr>
+              <w:ind w:firstLine="0"/>
+            </w:pPr>
+            <w:proofErr w:type="spellStart"/>
+            <w:r>
+              <w:t>synack</w:t>
+            </w:r>
+            <w:proofErr w:type="spellEnd"/>
+          </w:p>
+        </w:tc>
+        <w:tc>
+          <w:tcPr>
+            <w:tcW w:w="758" w:type="dxa"/>
+            <w:noWrap/>
+            <w:hideMark/>
+          </w:tcPr>
+          <w:p>
+            <w:pPr>
+              <w:ind w:firstLine="0"/>
+            </w:pPr>
+            <w:r>
+              <w:t>Float</w:t>
+            </w:r>
+          </w:p>
+        </w:tc>
+        <w:tc>
+          <w:tcPr>
+            <w:tcW w:w="7082" w:type="dxa"/>
+            <w:noWrap/>
+            <w:hideMark/>
+          </w:tcPr>
+          <w:p>
+            <w:pPr>
+              <w:ind w:firstLine="0"/>
+            </w:pPr>
+            <w:r>
+              <w:t>TCP connection setup time, the time between the SYN and the SYN_ACK packets.</w:t>
+            </w:r>
+          </w:p>
+        </w:tc>
+      </w:tr>
+      <w:tr>
+        <w:trPr>
+          <w:trHeight w:val="320"/>
+        </w:trPr>
+        <w:tc>
+          <w:tcPr>
+            <w:tcW w:w="518" w:type="dxa"/>
+            <w:noWrap/>
+            <w:hideMark/>
+          </w:tcPr>
+          <w:p>
+            <w:pPr>
+              <w:ind w:firstLine="0"/>
+            </w:pPr>
+            <w:r>
+              <w:t>35</w:t>
+            </w:r>
+          </w:p>
+        </w:tc>
+        <w:tc>
+          <w:tcPr>
+            <w:tcW w:w="1002" w:type="dxa"/>
+            <w:noWrap/>
+            <w:hideMark/>
+          </w:tcPr>
+          <w:p>
+            <w:pPr>
+              <w:ind w:firstLine="0"/>
+            </w:pPr>
+            <w:proofErr w:type="spellStart"/>
+            <w:r>
+              <w:t>ackdat</w:t>
+            </w:r>
+            <w:proofErr w:type="spellEnd"/>
+          </w:p>
+        </w:tc>
+        <w:tc>
+          <w:tcPr>
+            <w:tcW w:w="758" w:type="dxa"/>
+            <w:noWrap/>
+            <w:hideMark/>
+          </w:tcPr>
+          <w:p>
+            <w:pPr>
+              <w:ind w:firstLine="0"/>
+            </w:pPr>
+            <w:r>
+              <w:t>Float</w:t>
+            </w:r>
+          </w:p>
+        </w:tc>
+        <w:tc>
+          <w:tcPr>
+            <w:tcW w:w="7082" w:type="dxa"/>
+            <w:noWrap/>
+            <w:hideMark/>
+          </w:tcPr>
+          <w:p>
+            <w:pPr>
+              <w:ind w:firstLine="0"/>
+            </w:pPr>
+            <w:r>
+              <w:t>TCP connection setup time, the time between the SYN_ACK and the ACK packets.</w:t>
+            </w:r>
+          </w:p>
+        </w:tc>
+      </w:tr>
+      <w:tr>
+        <w:trPr>
+          <w:trHeight w:val="320"/>
+        </w:trPr>
+        <w:tc>
+          <w:tcPr>
+            <w:tcW w:w="518" w:type="dxa"/>
+            <w:noWrap/>
+            <w:hideMark/>
+          </w:tcPr>
+          <w:p>
+            <w:pPr>
+              <w:ind w:firstLine="0"/>
+            </w:pPr>
+            <w:r>
+              <w:t>36</w:t>
+            </w:r>
+          </w:p>
+        </w:tc>
+        <w:tc>
+          <w:tcPr>
+            <w:tcW w:w="1002" w:type="dxa"/>
+            <w:noWrap/>
+            <w:hideMark/>
+          </w:tcPr>
+          <w:p>
+            <w:pPr>
+              <w:ind w:firstLine="0"/>
+            </w:pPr>
+            <w:proofErr w:type="spellStart"/>
+            <w:r>
+              <w:t>is_sm_ips_ports</w:t>
+            </w:r>
+            <w:proofErr w:type="spellEnd"/>
+          </w:p>
+        </w:tc>
+        <w:tc>
+          <w:tcPr>
+            <w:tcW w:w="758" w:type="dxa"/>
+            <w:noWrap/>
+            <w:hideMark/>
+          </w:tcPr>
+          <w:p>
+            <w:pPr>
+              <w:ind w:firstLine="0"/>
+            </w:pPr>
+            <w:r>
+              <w:t>Binary</w:t>
+            </w:r>
+          </w:p>
+        </w:tc>
+        <w:tc>
+          <w:tcPr>
+            <w:tcW w:w="7082" w:type="dxa"/>
+            <w:noWrap/>
+            <w:hideMark/>
+          </w:tcPr>
+          <w:p>
+            <w:pPr>
+              <w:ind w:firstLine="0"/>
+            </w:pPr>
+            <w:r>
+              <w:t>If source (1) and destination (</w:t>
+            </w:r>
+            <w:proofErr w:type="gramStart"/>
+            <w:r>
+              <w:t>3)IP</w:t>
+            </w:r>
+            <w:proofErr w:type="gramEnd"/>
+            <w:r>
+              <w:t xml:space="preserve"> addresses equal and port numbers (2)(4) equal then, this variable takes value 1 else 0</w:t>
+            </w:r>
+          </w:p>
+        </w:tc>
+      </w:tr>
+      <w:tr>
+        <w:trPr>
+          <w:trHeight w:val="320"/>
+        </w:trPr>
+        <w:tc>
+          <w:tcPr>
+            <w:tcW w:w="518" w:type="dxa"/>
+            <w:noWrap/>
+            <w:hideMark/>
+          </w:tcPr>
+          <w:p>
+            <w:pPr>
+              <w:ind w:firstLine="0"/>
+            </w:pPr>
+            <w:r>
+              <w:t>37</w:t>
+            </w:r>
+          </w:p>
+        </w:tc>
+        <w:tc>
+          <w:tcPr>
+            <w:tcW w:w="1002" w:type="dxa"/>
+            <w:noWrap/>
+            <w:hideMark/>
+          </w:tcPr>
+          <w:p>
+            <w:pPr>
+              <w:ind w:firstLine="0"/>
+            </w:pPr>
+            <w:proofErr w:type="spellStart"/>
+            <w:r>
+              <w:t>ct_state_ttl</w:t>
+            </w:r>
+            <w:proofErr w:type="spellEnd"/>
+          </w:p>
+        </w:tc>
+        <w:tc>
+          <w:tcPr>
+            <w:tcW w:w="758" w:type="dxa"/>
+            <w:noWrap/>
+            <w:hideMark/>
+          </w:tcPr>
+          <w:p>
+            <w:pPr>
+              <w:ind w:firstLine="0"/>
+            </w:pPr>
+            <w:r>
+              <w:t>Integer</w:t>
+            </w:r>
+          </w:p>
+        </w:tc>
+        <w:tc>
+          <w:tcPr>
+            <w:tcW w:w="7082" w:type="dxa"/>
+            <w:noWrap/>
+            <w:hideMark/>
+          </w:tcPr>
+          <w:p>
+            <w:pPr>
+              <w:ind w:firstLine="0"/>
+            </w:pPr>
+            <w:r>
+              <w:t>No. for each state (6) according to specific range of values for source/destination time to live (10) (11).</w:t>
+            </w:r>
+          </w:p>
+        </w:tc>
+      </w:tr>
+      <w:tr>
+        <w:trPr>
+          <w:trHeight w:val="320"/>
+        </w:trPr>
+        <w:tc>
+          <w:tcPr>
+            <w:tcW w:w="518" w:type="dxa"/>
+            <w:noWrap/>
+            <w:hideMark/>
+          </w:tcPr>
+          <w:p>
+            <w:pPr>
+              <w:ind w:firstLine="0"/>
+            </w:pPr>
+            <w:r>
+              <w:t>38</w:t>
+            </w:r>
+          </w:p>
+        </w:tc>
+        <w:tc>
+          <w:tcPr>
+            <w:tcW w:w="1002" w:type="dxa"/>
+            <w:noWrap/>
+            <w:hideMark/>
+          </w:tcPr>
+          <w:p>
+            <w:pPr>
+              <w:ind w:firstLine="0"/>
+            </w:pPr>
+            <w:proofErr w:type="spellStart"/>
+            <w:r>
+              <w:t>ct_flw_http_mthd</w:t>
+            </w:r>
+            <w:proofErr w:type="spellEnd"/>
+          </w:p>
+        </w:tc>
+        <w:tc>
+          <w:tcPr>
+            <w:tcW w:w="758" w:type="dxa"/>
+            <w:noWrap/>
+            <w:hideMark/>
+          </w:tcPr>
+          <w:p>
+            <w:pPr>
+              <w:ind w:firstLine="0"/>
+            </w:pPr>
+            <w:r>
+              <w:t>Integer</w:t>
+            </w:r>
+          </w:p>
+        </w:tc>
+        <w:tc>
+          <w:tcPr>
+            <w:tcW w:w="7082" w:type="dxa"/>
+            <w:noWrap/>
+            <w:hideMark/>
+          </w:tcPr>
+          <w:p>
+            <w:pPr>
+              <w:ind w:firstLine="0"/>
+            </w:pPr>
+            <w:r>
+              <w:t>No. of flows that has methods such as Get and Post in http service.</w:t>
+            </w:r>
+          </w:p>
+        </w:tc>
+      </w:tr>
+      <w:tr>
+        <w:trPr>
+          <w:trHeight w:val="320"/>
+        </w:trPr>
+        <w:tc>
+          <w:tcPr>
+            <w:tcW w:w="518" w:type="dxa"/>
+            <w:noWrap/>
+            <w:hideMark/>
+          </w:tcPr>
+          <w:p>
+            <w:pPr>
+              <w:ind w:firstLine="0"/>
+            </w:pPr>
+            <w:r>
+              <w:t>39</w:t>
+            </w:r>
+          </w:p>
+        </w:tc>
+        <w:tc>
+          <w:tcPr>
+            <w:tcW w:w="1002" w:type="dxa"/>
+            <w:noWrap/>
+            <w:hideMark/>
+          </w:tcPr>
+          <w:p>
+            <w:pPr>
+              <w:ind w:firstLine="0"/>
+            </w:pPr>
+            <w:proofErr w:type="spellStart"/>
+            <w:r>
+              <w:t>is_ftp_login</w:t>
+            </w:r>
+            <w:proofErr w:type="spellEnd"/>
+          </w:p>
+        </w:tc>
+        <w:tc>
+          <w:tcPr>
+            <w:tcW w:w="758" w:type="dxa"/>
+            <w:noWrap/>
+            <w:hideMark/>
+          </w:tcPr>
+          <w:p>
+            <w:pPr>
+              <w:ind w:firstLine="0"/>
+            </w:pPr>
+            <w:r>
+              <w:t>Binary</w:t>
+            </w:r>
+          </w:p>
+        </w:tc>
+        <w:tc>
+          <w:tcPr>
+            <w:tcW w:w="7082" w:type="dxa"/>
+            <w:noWrap/>
+            <w:hideMark/>
+          </w:tcPr>
+          <w:p>
+            <w:pPr>
+              <w:ind w:firstLine="0"/>
+            </w:pPr>
+            <w:r>
+              <w:t xml:space="preserve">If the ftp session is accessed by user and </w:t>
+            </w:r>
+            <w:proofErr w:type="gramStart"/>
+            <w:r>
+              <w:t>password</w:t>
+            </w:r>
+            <w:proofErr w:type="gramEnd"/>
+            <w:r>
+              <w:t xml:space="preserve"> then 1 else 0.</w:t>
+            </w:r>
+          </w:p>
+        </w:tc>
+      </w:tr>
+      <w:tr>
+        <w:trPr>
+          <w:trHeight w:val="320"/>
+        </w:trPr>
+        <w:tc>
+          <w:tcPr>
+            <w:tcW w:w="518" w:type="dxa"/>
+            <w:noWrap/>
+            <w:hideMark/>
+          </w:tcPr>
+          <w:p>
+            <w:pPr>
+              <w:ind w:firstLine="0"/>
+            </w:pPr>
+            <w:r>
+              <w:t>40</w:t>
+            </w:r>
+          </w:p>
+        </w:tc>
+        <w:tc>
+          <w:tcPr>
+            <w:tcW w:w="1002" w:type="dxa"/>
+            <w:noWrap/>
+            <w:hideMark/>
+          </w:tcPr>
+          <w:p>
+            <w:pPr>
+              <w:ind w:firstLine="0"/>
+            </w:pPr>
+            <w:proofErr w:type="spellStart"/>
+            <w:r>
+              <w:t>ct_ftp_cmd</w:t>
+            </w:r>
+            <w:proofErr w:type="spellEnd"/>
+          </w:p>
+        </w:tc>
+        <w:tc>
+          <w:tcPr>
+            <w:tcW w:w="758" w:type="dxa"/>
+            <w:noWrap/>
+            <w:hideMark/>
+          </w:tcPr>
+          <w:p>
+            <w:pPr>
+              <w:ind w:firstLine="0"/>
+            </w:pPr>
+            <w:r>
+              <w:t>integer</w:t>
+            </w:r>
+          </w:p>
+        </w:tc>
+        <w:tc>
+          <w:tcPr>
+            <w:tcW w:w="7082" w:type="dxa"/>
+            <w:noWrap/>
+            <w:hideMark/>
+          </w:tcPr>
+          <w:p>
+            <w:pPr>
+              <w:ind w:firstLine="0"/>
+            </w:pPr>
+            <w:r>
+              <w:t>No of flows that has a command in ftp session.</w:t>
+            </w:r>
+          </w:p>
+        </w:tc>
+      </w:tr>
+      <w:tr>
+        <w:trPr>
+          <w:trHeight w:val="320"/>
+        </w:trPr>
+        <w:tc>
+          <w:tcPr>
+            <w:tcW w:w="518" w:type="dxa"/>
+            <w:noWrap/>
+            <w:hideMark/>
+          </w:tcPr>
+          <w:p>
+            <w:pPr>
+              <w:ind w:firstLine="0"/>
+            </w:pPr>
+            <w:r>
+              <w:t>41</w:t>
+            </w:r>
+          </w:p>
+        </w:tc>
+        <w:tc>
+          <w:tcPr>
+            <w:tcW w:w="1002" w:type="dxa"/>
+            <w:noWrap/>
+            <w:hideMark/>
+          </w:tcPr>
+          <w:p>
+            <w:pPr>
+              <w:ind w:firstLine="0"/>
+            </w:pPr>
+            <w:proofErr w:type="spellStart"/>
+            <w:r>
+              <w:t>ct_srv_src</w:t>
+            </w:r>
+            <w:proofErr w:type="spellEnd"/>
+          </w:p>
+        </w:tc>
+        <w:tc>
+          <w:tcPr>
+            <w:tcW w:w="758" w:type="dxa"/>
+            <w:noWrap/>
+            <w:hideMark/>
+          </w:tcPr>
+          <w:p>
+            <w:pPr>
+              <w:ind w:firstLine="0"/>
+            </w:pPr>
+            <w:r>
+              <w:t>integer</w:t>
+            </w:r>
+          </w:p>
+        </w:tc>
+        <w:tc>
+          <w:tcPr>
+            <w:tcW w:w="7082" w:type="dxa"/>
+            <w:noWrap/>
+            <w:hideMark/>
+          </w:tcPr>
+          <w:p>
+            <w:pPr>
+              <w:ind w:firstLine="0"/>
+            </w:pPr>
+            <w:r>
+              <w:t>No. of connections that contain the same service (14) and source address (1) in 100 connections according to the last time (26).</w:t>
+            </w:r>
+          </w:p>
+        </w:tc>
+      </w:tr>
+      <w:tr>
+        <w:trPr>
+          <w:trHeight w:val="320"/>
+        </w:trPr>
+        <w:tc>
+          <w:tcPr>
+            <w:tcW w:w="518" w:type="dxa"/>
+            <w:noWrap/>
+            <w:hideMark/>
+          </w:tcPr>
+          <w:p>
+            <w:pPr>
+              <w:ind w:firstLine="0"/>
+            </w:pPr>
+            <w:r>
+              <w:t>42</w:t>
+            </w:r>
+          </w:p>
+        </w:tc>
+        <w:tc>
+          <w:tcPr>
+            <w:tcW w:w="1002" w:type="dxa"/>
+            <w:noWrap/>
+            <w:hideMark/>
+          </w:tcPr>
+          <w:p>
+            <w:pPr>
+              <w:ind w:firstLine="0"/>
+            </w:pPr>
+            <w:proofErr w:type="spellStart"/>
+            <w:r>
+              <w:t>ct_srv_dst</w:t>
+            </w:r>
+            <w:proofErr w:type="spellEnd"/>
+          </w:p>
+        </w:tc>
+        <w:tc>
+          <w:tcPr>
+            <w:tcW w:w="758" w:type="dxa"/>
+            <w:noWrap/>
+            <w:hideMark/>
+          </w:tcPr>
+          <w:p>
+            <w:pPr>
+              <w:ind w:firstLine="0"/>
+            </w:pPr>
+            <w:r>
+              <w:t>integer</w:t>
+            </w:r>
+          </w:p>
+        </w:tc>
+        <w:tc>
+          <w:tcPr>
+            <w:tcW w:w="7082" w:type="dxa"/>
+            <w:noWrap/>
+            <w:hideMark/>
+          </w:tcPr>
+          <w:p>
+            <w:pPr>
+              <w:ind w:firstLine="0"/>
+            </w:pPr>
+            <w:r>
+              <w:t>No. of connections that contain the same service (14) and destination address (3) in 100 connections according to the last time (26).</w:t>
+            </w:r>
+          </w:p>
+        </w:tc>
+      </w:tr>
+      <w:tr>
+        <w:trPr>
+          <w:trHeight w:val="320"/>
+        </w:trPr>
+        <w:tc>
+          <w:tcPr>
+            <w:tcW w:w="518" w:type="dxa"/>
+            <w:noWrap/>
+            <w:hideMark/>
+          </w:tcPr>
+          <w:p>
+            <w:pPr>
+              <w:ind w:firstLine="0"/>
+            </w:pPr>
+            <w:r>
+              <w:t>43</w:t>
+            </w:r>
+          </w:p>
+        </w:tc>
+        <w:tc>
+          <w:tcPr>
+            <w:tcW w:w="1002" w:type="dxa"/>
+            <w:noWrap/>
+            <w:hideMark/>
+          </w:tcPr>
+          <w:p>
+            <w:pPr>
+              <w:ind w:firstLine="0"/>
+            </w:pPr>
+            <w:proofErr w:type="spellStart"/>
+            <w:r>
+              <w:t>ct_dst_ltm</w:t>
+            </w:r>
+            <w:proofErr w:type="spellEnd"/>
+          </w:p>
+        </w:tc>
+        <w:tc>
+          <w:tcPr>
+            <w:tcW w:w="758" w:type="dxa"/>
+            <w:noWrap/>
+            <w:hideMark/>
+          </w:tcPr>
+          <w:p>
+            <w:pPr>
+              <w:ind w:firstLine="0"/>
+            </w:pPr>
+            <w:r>
+              <w:t>integer</w:t>
+            </w:r>
+          </w:p>
+        </w:tc>
+        <w:tc>
+          <w:tcPr>
+            <w:tcW w:w="7082" w:type="dxa"/>
+            <w:noWrap/>
+            <w:hideMark/>
+          </w:tcPr>
+          <w:p>
+            <w:pPr>
+              <w:ind w:firstLine="0"/>
+            </w:pPr>
+            <w:r>
+              <w:t>No. of connections of the same destination address (3) in 100 connections according to the last time (26).</w:t>
+            </w:r>
+          </w:p>
+        </w:tc>
+      </w:tr>
+      <w:tr>
+        <w:trPr>
+          <w:trHeight w:val="320"/>
+        </w:trPr>
+        <w:tc>
+          <w:tcPr>
+            <w:tcW w:w="518" w:type="dxa"/>
+            <w:noWrap/>
+            <w:hideMark/>
+          </w:tcPr>
+          <w:p>
+            <w:pPr>
+              <w:ind w:firstLine="0"/>
+            </w:pPr>
+            <w:r>
+              <w:t>44</w:t>
+            </w:r>
+          </w:p>
+        </w:tc>
+        <w:tc>
+          <w:tcPr>
+            <w:tcW w:w="1002" w:type="dxa"/>
+            <w:noWrap/>
+            <w:hideMark/>
+          </w:tcPr>
+          <w:p>
+            <w:pPr>
+              <w:ind w:firstLine="0"/>
+            </w:pPr>
+            <w:proofErr w:type="spellStart"/>
+            <w:r>
+              <w:t>ct_src</w:t>
+            </w:r>
+            <w:proofErr w:type="spellEnd"/>
+            <w:r>
+              <w:t xml:space="preserve">_ </w:t>
+            </w:r>
+            <w:proofErr w:type="spellStart"/>
+            <w:r>
+              <w:t>ltm</w:t>
+            </w:r>
+            <w:proofErr w:type="spellEnd"/>
+          </w:p>
+        </w:tc>
+        <w:tc>
+          <w:tcPr>
+            <w:tcW w:w="758" w:type="dxa"/>
+            <w:noWrap/>
+            <w:hideMark/>
+          </w:tcPr>
+          <w:p>
+            <w:pPr>
+              <w:ind w:firstLine="0"/>
+            </w:pPr>
+            <w:r>
+              <w:t>integer</w:t>
+            </w:r>
+          </w:p>
+        </w:tc>
+        <w:tc>
+          <w:tcPr>
+            <w:tcW w:w="7082" w:type="dxa"/>
+            <w:noWrap/>
+            <w:hideMark/>
+          </w:tcPr>
+          <w:p>
+            <w:pPr>
+              <w:ind w:firstLine="0"/>
+            </w:pPr>
+            <w:r>
+              <w:t>No. of connections of the same source address (1) in 100 connections according to the last time (26).</w:t>
+            </w:r>
+          </w:p>
+        </w:tc>
+      </w:tr>
+      <w:tr>
+        <w:trPr>
+          <w:trHeight w:val="320"/>
+        </w:trPr>
+        <w:tc>
+          <w:tcPr>
+            <w:tcW w:w="518" w:type="dxa"/>
+            <w:noWrap/>
+            <w:hideMark/>
+          </w:tcPr>
+          <w:p>
+            <w:pPr>
+              <w:ind w:firstLine="0"/>
+            </w:pPr>
+            <w:r>
+              <w:t>45</w:t>
+            </w:r>
+          </w:p>
+        </w:tc>
+        <w:tc>
+          <w:tcPr>
+            <w:tcW w:w="1002" w:type="dxa"/>
+            <w:noWrap/>
+            <w:hideMark/>
+          </w:tcPr>
+          <w:p>
+            <w:pPr>
+              <w:ind w:firstLine="0"/>
+            </w:pPr>
+            <w:proofErr w:type="spellStart"/>
+            <w:r>
+              <w:t>ct_src_dport_ltm</w:t>
+            </w:r>
+            <w:proofErr w:type="spellEnd"/>
+          </w:p>
+        </w:tc>
+        <w:tc>
+          <w:tcPr>
+            <w:tcW w:w="758" w:type="dxa"/>
+            <w:noWrap/>
+            <w:hideMark/>
+          </w:tcPr>
+          <w:p>
+            <w:pPr>
+              <w:ind w:firstLine="0"/>
+            </w:pPr>
+            <w:r>
+              <w:t>integer</w:t>
+            </w:r>
+          </w:p>
+        </w:tc>
+        <w:tc>
+          <w:tcPr>
+            <w:tcW w:w="7082" w:type="dxa"/>
+            <w:noWrap/>
+            <w:hideMark/>
+          </w:tcPr>
+          <w:p>
+            <w:pPr>
+              <w:ind w:firstLine="0"/>
+            </w:pPr>
+            <w:r>
+              <w:t>No of connections of the same source address (1) and the destination port (4) in 100 connections according to the last time (26).</w:t>
+            </w:r>
+          </w:p>
+        </w:tc>
+      </w:tr>
+      <w:tr>
+        <w:trPr>
+          <w:trHeight w:val="320"/>
+        </w:trPr>
+        <w:tc>
+          <w:tcPr>
+            <w:tcW w:w="518" w:type="dxa"/>
+            <w:noWrap/>
+            <w:hideMark/>
+          </w:tcPr>
+          <w:p>
+            <w:pPr>
+              <w:ind w:firstLine="0"/>
+            </w:pPr>
+            <w:r>
+              <w:t>46</w:t>
+            </w:r>
+          </w:p>
+        </w:tc>
+        <w:tc>
+          <w:tcPr>
+            <w:tcW w:w="1002" w:type="dxa"/>
+            <w:noWrap/>
+            <w:hideMark/>
+          </w:tcPr>
+          <w:p>
+            <w:pPr>
+              <w:ind w:firstLine="0"/>
+            </w:pPr>
+            <w:proofErr w:type="spellStart"/>
+            <w:r>
+              <w:t>ct_dst_sport_ltm</w:t>
+            </w:r>
+            <w:proofErr w:type="spellEnd"/>
+          </w:p>
+        </w:tc>
+        <w:tc>
+          <w:tcPr>
+            <w:tcW w:w="758" w:type="dxa"/>
+            <w:noWrap/>
+            <w:hideMark/>
+          </w:tcPr>
+          <w:p>
+            <w:pPr>
+              <w:ind w:firstLine="0"/>
+            </w:pPr>
+            <w:r>
+              <w:t>integer</w:t>
+            </w:r>
+          </w:p>
+        </w:tc>
+        <w:tc>
+          <w:tcPr>
+            <w:tcW w:w="7082" w:type="dxa"/>
+            <w:noWrap/>
+            <w:hideMark/>
+          </w:tcPr>
+          <w:p>
+            <w:pPr>
+              <w:ind w:firstLine="0"/>
+            </w:pPr>
+            <w:r>
+              <w:t>No of connections of the same destination address (3) and the source port (2) in 100 connections according to the last time (26).</w:t>
+            </w:r>
+          </w:p>
+        </w:tc>
+      </w:tr>
+      <w:tr>
+        <w:trPr>
+          <w:trHeight w:val="320"/>
+        </w:trPr>
+        <w:tc>
+          <w:tcPr>
+            <w:tcW w:w="518" w:type="dxa"/>
+            <w:noWrap/>
+            <w:hideMark/>
+          </w:tcPr>
+          <w:p>
+            <w:pPr>
+              <w:ind w:firstLine="0"/>
+            </w:pPr>
+            <w:r>
+              <w:t>47</w:t>
+            </w:r>
+          </w:p>
+        </w:tc>
+        <w:tc>
+          <w:tcPr>
+            <w:tcW w:w="1002" w:type="dxa"/>
+            <w:noWrap/>
+            <w:hideMark/>
+          </w:tcPr>
+          <w:p>
+            <w:pPr>
+              <w:ind w:firstLine="0"/>
+            </w:pPr>
+            <w:proofErr w:type="spellStart"/>
+            <w:r>
+              <w:t>ct_dst_src_ltm</w:t>
+            </w:r>
+            <w:proofErr w:type="spellEnd"/>
+          </w:p>
+        </w:tc>
+        <w:tc>
+          <w:tcPr>
+            <w:tcW w:w="758" w:type="dxa"/>
+            <w:noWrap/>
+            <w:hideMark/>
+          </w:tcPr>
+          <w:p>
+            <w:pPr>
+              <w:ind w:firstLine="0"/>
+            </w:pPr>
+            <w:r>
+              <w:t>integer</w:t>
+            </w:r>
+          </w:p>
+        </w:tc>
+        <w:tc>
+          <w:tcPr>
+            <w:tcW w:w="7082" w:type="dxa"/>
+            <w:noWrap/>
+            <w:hideMark/>
+          </w:tcPr>
+          <w:p>
+            <w:pPr>
+              <w:ind w:firstLine="0"/>
+            </w:pPr>
+            <w:r>
+              <w:t>No of connections of the same source (1) and the destination (3) address in in 100 connections according to the last time (26).</w:t>
+            </w:r>
+          </w:p>
+        </w:tc>
+      </w:tr>
+      <w:tr>
+        <w:trPr>
+          <w:trHeight w:val="320"/>
+        </w:trPr>
+        <w:tc>
+          <w:tcPr>
+            <w:tcW w:w="518" w:type="dxa"/>
+            <w:noWrap/>
+            <w:hideMark/>
+          </w:tcPr>
+          <w:p>
+            <w:pPr>
+              <w:ind w:firstLine="0"/>
+            </w:pPr>
+            <w:r>
+              <w:t>48</w:t>
+            </w:r>
+          </w:p>
+        </w:tc>
+        <w:tc>
+          <w:tcPr>
+            <w:tcW w:w="1002" w:type="dxa"/>
+            <w:noWrap/>
+            <w:hideMark/>
+          </w:tcPr>
+          <w:p>
+            <w:pPr>
+              <w:ind w:firstLine="0"/>
+            </w:pPr>
+            <w:proofErr w:type="spellStart"/>
+            <w:r>
+              <w:t>attack_cat</w:t>
+            </w:r>
+            <w:proofErr w:type="spellEnd"/>
+          </w:p>
+        </w:tc>
+        <w:tc>
+          <w:tcPr>
+            <w:tcW w:w="758" w:type="dxa"/>
+            <w:noWrap/>
+            <w:hideMark/>
+          </w:tcPr>
+          <w:p>
+            <w:pPr>
+              <w:ind w:firstLine="0"/>
+            </w:pPr>
+            <w:r>
+              <w:t>nominal</w:t>
+            </w:r>
+          </w:p>
+        </w:tc>
+        <w:tc>
+          <w:tcPr>
+            <w:tcW w:w="7082" w:type="dxa"/>
+            <w:noWrap/>
+            <w:hideMark/>
+          </w:tcPr>
+          <w:p>
+            <w:pPr>
+              <w:ind w:firstLine="0"/>
+            </w:pPr>
+            <w:r>
+              <w:t xml:space="preserve">The name of each attack category. In this data </w:t>
+            </w:r>
+            <w:proofErr w:type="gramStart"/>
+            <w:r>
+              <w:t>set ,</w:t>
+            </w:r>
+            <w:proofErr w:type="gramEnd"/>
+            <w:r>
+              <w:t xml:space="preserve"> nine categories e.g. </w:t>
+            </w:r>
+            <w:proofErr w:type="spellStart"/>
+            <w:r>
+              <w:t>Fuzzers</w:t>
+            </w:r>
+            <w:proofErr w:type="spellEnd"/>
+            <w:r>
+              <w:t>, Analysis, Backdoors, DoS Exploits, Generic, Reconnaissance, Shellcode and Worms</w:t>
+            </w:r>
+          </w:p>
+        </w:tc>
+      </w:tr>
+      <w:tr>
+        <w:trPr>
+          <w:trHeight w:val="90"/>
+        </w:trPr>
+        <w:tc>
+          <w:tcPr>
+            <w:tcW w:w="518" w:type="dxa"/>
+            <w:noWrap/>
+            <w:hideMark/>
+          </w:tcPr>
+          <w:p>
+            <w:pPr>
+              <w:ind w:firstLine="0"/>
+            </w:pPr>
+            <w:r>
+              <w:t>49</w:t>
+            </w:r>
+          </w:p>
+        </w:tc>
+        <w:tc>
+          <w:tcPr>
+            <w:tcW w:w="1002" w:type="dxa"/>
+            <w:noWrap/>
+            <w:hideMark/>
+          </w:tcPr>
+          <w:p>
+            <w:pPr>
+              <w:ind w:firstLine="0"/>
+            </w:pPr>
+            <w:r>
+              <w:t>Label</w:t>
+            </w:r>
+          </w:p>
+        </w:tc>
+        <w:tc>
+          <w:tcPr>
+            <w:tcW w:w="758" w:type="dxa"/>
+            <w:noWrap/>
+            <w:hideMark/>
+          </w:tcPr>
+          <w:p>
+            <w:pPr>
+              <w:ind w:firstLine="0"/>
+            </w:pPr>
+            <w:r>
+              <w:t>binary</w:t>
+            </w:r>
+          </w:p>
+        </w:tc>
+        <w:tc>
+          <w:tcPr>
+            <w:tcW w:w="7082" w:type="dxa"/>
+            <w:noWrap/>
+            <w:hideMark/>
+          </w:tcPr>
+          <w:p>
+            <w:pPr>
+              <w:ind w:firstLine="0"/>
+            </w:pPr>
+            <w:r>
+              <w:t>0 for normal and 1 for attack records</w:t>
+            </w:r>
+          </w:p>
+        </w:tc>
+      </w:tr>
+    </w:tbl>
+    <w:p/>
+    <w:p>
+      <w:r>
+        <w:t xml:space="preserve">The dataset is split into a </w:t>
+      </w:r>
+      <w:r>
+        <w:t>train</w:t>
+      </w:r>
+      <w:r>
+        <w:t xml:space="preserve"> dataset with </w:t>
+      </w:r>
+      <w:r>
+        <w:t>175,341</w:t>
+      </w:r>
+      <w:r>
+        <w:t xml:space="preserve"> and a test dataset with </w:t>
+      </w:r>
+      <w:r>
+        <w:t>82,332</w:t>
+      </w:r>
+      <w:r>
+        <w:t xml:space="preserve"> records.</w:t>
+      </w:r>
+    </w:p>
+    <w:p/>
+    <w:p>
+      <w:r>
+        <w:t>The dataset has 2 labels, 1 binary and 1 multi-classification. The binary value signifies if an entry is malicious or benign and the `</w:t>
+      </w:r>
+      <w:proofErr w:type="spellStart"/>
+      <w:r>
+        <w:t>attack_cat</w:t>
+      </w:r>
+      <w:proofErr w:type="spellEnd"/>
+      <w:r>
+        <w:t>` is the category for the attack. This analysis will build predictors for both the binary and multi-class cases.</w:t>
+      </w:r>
+    </w:p>
+    <w:p>
       <w:pPr>
         <w:ind w:firstLine="0"/>
       </w:pPr>
@@ -424,9 +4025,10 @@
         </w:numPr>
       </w:pPr>
       <w:r>
+        <w:lastRenderedPageBreak/>
         <w:t xml:space="preserve">The Heartbleed Bug - </w:t>
       </w:r>
-      <w:hyperlink r:id="rId12" w:history="1">
+      <w:hyperlink r:id="rId13" w:history="1">
         <w:r>
           <w:rPr>
             <w:rStyle w:val="Hyperlink"/>
@@ -449,7 +4051,7 @@
       <w:r>
         <w:t xml:space="preserve"> - </w:t>
       </w:r>
-      <w:hyperlink r:id="rId13" w:history="1">
+      <w:hyperlink r:id="rId14" w:history="1">
         <w:r>
           <w:rPr>
             <w:rStyle w:val="Hyperlink"/>
@@ -484,7 +4086,7 @@
         </w:rPr>
         <w:t xml:space="preserve">Dataset - </w:t>
       </w:r>
-      <w:hyperlink r:id="rId14" w:history="1">
+      <w:hyperlink r:id="rId15" w:history="1">
         <w:r>
           <w:rPr>
             <w:rStyle w:val="Hyperlink"/>
@@ -501,8 +4103,8 @@
       </w:r>
     </w:p>
     <w:sectPr>
-      <w:headerReference w:type="default" r:id="rId15"/>
-      <w:headerReference w:type="first" r:id="rId16"/>
+      <w:headerReference w:type="default" r:id="rId16"/>
+      <w:headerReference w:type="first" r:id="rId17"/>
       <w:footnotePr>
         <w:pos w:val="beneathText"/>
       </w:footnotePr>
@@ -3623,7 +7225,6 @@
   <w:style w:type="character" w:default="1" w:styleId="DefaultParagraphFont">
     <w:name w:val="Default Paragraph Font"/>
     <w:uiPriority w:val="1"/>
-    <w:semiHidden/>
     <w:unhideWhenUsed/>
   </w:style>
   <w:style w:type="table" w:default="1" w:styleId="TableNormal">
@@ -5596,6 +9197,7 @@
     <w:rsid w:val="000B0398"/>
     <w:rsid w:val="000F1801"/>
     <w:rsid w:val="00177568"/>
+    <w:rsid w:val="002A058B"/>
     <w:rsid w:val="00376794"/>
     <w:rsid w:val="003C1683"/>
     <w:rsid w:val="005910A3"/>
@@ -5605,7 +9207,6 @@
     <w:rsid w:val="00A5358A"/>
     <w:rsid w:val="00AB4D57"/>
     <w:rsid w:val="00B640AA"/>
-    <w:rsid w:val="00B666C3"/>
     <w:rsid w:val="00BE5AB6"/>
     <w:rsid w:val="00C231CA"/>
     <w:rsid w:val="00D44647"/>

</xml_diff>

<commit_message>
Add exploratory data analysis
</commit_message>
<xml_diff>
--- a/EAI6980_Craig_Perkins_Project_Proposal.docx
+++ b/EAI6980_Craig_Perkins_Project_Proposal.docx
@@ -3998,16 +3998,298 @@
         <w:t>` is the category for the attack. This analysis will build predictors for both the binary and multi-class cases.</w:t>
       </w:r>
     </w:p>
+    <w:p/>
     <w:p>
       <w:pPr>
-        <w:ind w:firstLine="0"/>
-      </w:pPr>
+        <w:jc w:val="center"/>
+        <w:rPr>
+          <w:b/>
+          <w:bCs/>
+        </w:rPr>
+      </w:pPr>
+      <w:r>
+        <w:rPr>
+          <w:b/>
+          <w:bCs/>
+        </w:rPr>
+        <w:t>Exploratory Data Analysis</w:t>
+      </w:r>
     </w:p>
     <w:p>
       <w:pPr>
+        <w:jc w:val="center"/>
+        <w:rPr>
+          <w:b/>
+          <w:bCs/>
+        </w:rPr>
+      </w:pPr>
+    </w:p>
+    <w:p>
+      <w:r>
+        <w:lastRenderedPageBreak/>
+        <w:t>Before starting to train a model, I wanted to get familiar with the dataset and understand the features contained within. As part of the exploratory data analysis (EDA), I was looking at the class balance of the dataset, looking for missing values and devising a strategy for imputation if needed, looking for opportunities to engineer new features and performing scaling or one-hot encoding on columns where needed. In the EDA, I also created charts to intuit data and challenged myself to look for patterns to see if I could predict whether a packet was malicious or not or determine the type of attack if it was malicious. Below are 5 sample records:</w:t>
+      </w:r>
+    </w:p>
+    <w:p/>
+    <w:p>
+      <w:pPr>
+        <w:jc w:val="center"/>
+      </w:pPr>
+      <w:r>
+        <w:rPr>
+          <w:noProof/>
+        </w:rPr>
+        <w:drawing>
+          <wp:inline distT="0" distB="0" distL="0" distR="0" wp14:anchorId="3C7F8065" wp14:editId="066D6F00">
+            <wp:extent cx="2969742" cy="6731000"/>
+            <wp:effectExtent l="0" t="0" r="2540" b="0"/>
+            <wp:docPr id="2" name="Picture 2" descr="A picture containing table&#10;&#10;Description automatically generated"/>
+            <wp:cNvGraphicFramePr>
+              <a:graphicFrameLocks xmlns:a="http://schemas.openxmlformats.org/drawingml/2006/main" noChangeAspect="1"/>
+            </wp:cNvGraphicFramePr>
+            <a:graphic xmlns:a="http://schemas.openxmlformats.org/drawingml/2006/main">
+              <a:graphicData uri="http://schemas.openxmlformats.org/drawingml/2006/picture">
+                <pic:pic xmlns:pic="http://schemas.openxmlformats.org/drawingml/2006/picture">
+                  <pic:nvPicPr>
+                    <pic:cNvPr id="2" name="Picture 2" descr="A picture containing table&#10;&#10;Description automatically generated"/>
+                    <pic:cNvPicPr/>
+                  </pic:nvPicPr>
+                  <pic:blipFill>
+                    <a:blip r:embed="rId13" cstate="print">
+                      <a:extLst>
+                        <a:ext uri="{28A0092B-C50C-407E-A947-70E740481C1C}">
+                          <a14:useLocalDpi xmlns:a14="http://schemas.microsoft.com/office/drawing/2010/main" val="0"/>
+                        </a:ext>
+                      </a:extLst>
+                    </a:blip>
+                    <a:stretch>
+                      <a:fillRect/>
+                    </a:stretch>
+                  </pic:blipFill>
+                  <pic:spPr>
+                    <a:xfrm>
+                      <a:off x="0" y="0"/>
+                      <a:ext cx="2970550" cy="6732832"/>
+                    </a:xfrm>
+                    <a:prstGeom prst="rect">
+                      <a:avLst/>
+                    </a:prstGeom>
+                  </pic:spPr>
+                </pic:pic>
+              </a:graphicData>
+            </a:graphic>
+          </wp:inline>
+        </w:drawing>
+      </w:r>
+    </w:p>
+    <w:p>
+      <w:r>
+        <w:lastRenderedPageBreak/>
+        <w:t>The first figure is the number of attacks by category. In this figure you can see that normal activity is the dominant type of network activity in the dataset, the next highest category is generic malicious activity. After that, the other categories of attacks have a sizable number of records but Analysis, Backdoor, Shellcode and Worms do not have a lot of records representing the categories. The categories may need to be oversampled to augment the training set, more on class sizing is discussed in the next section on building the models.</w:t>
+      </w:r>
+    </w:p>
+    <w:p/>
+    <w:p>
+      <w:pPr>
         <w:ind w:firstLine="0"/>
+        <w:jc w:val="center"/>
       </w:pPr>
       <w:r>
+        <w:rPr>
+          <w:noProof/>
+        </w:rPr>
+        <w:drawing>
+          <wp:inline distT="0" distB="0" distL="0" distR="0" wp14:anchorId="42A1BA51" wp14:editId="52CB5BD4">
+            <wp:extent cx="4445000" cy="3059262"/>
+            <wp:effectExtent l="0" t="0" r="0" b="1905"/>
+            <wp:docPr id="5" name="Picture 5" descr="Chart, bar chart&#10;&#10;Description automatically generated"/>
+            <wp:cNvGraphicFramePr>
+              <a:graphicFrameLocks xmlns:a="http://schemas.openxmlformats.org/drawingml/2006/main" noChangeAspect="1"/>
+            </wp:cNvGraphicFramePr>
+            <a:graphic xmlns:a="http://schemas.openxmlformats.org/drawingml/2006/main">
+              <a:graphicData uri="http://schemas.openxmlformats.org/drawingml/2006/picture">
+                <pic:pic xmlns:pic="http://schemas.openxmlformats.org/drawingml/2006/picture">
+                  <pic:nvPicPr>
+                    <pic:cNvPr id="5" name="Picture 5" descr="Chart, bar chart&#10;&#10;Description automatically generated"/>
+                    <pic:cNvPicPr/>
+                  </pic:nvPicPr>
+                  <pic:blipFill>
+                    <a:blip r:embed="rId14" cstate="print">
+                      <a:extLst>
+                        <a:ext uri="{28A0092B-C50C-407E-A947-70E740481C1C}">
+                          <a14:useLocalDpi xmlns:a14="http://schemas.microsoft.com/office/drawing/2010/main" val="0"/>
+                        </a:ext>
+                      </a:extLst>
+                    </a:blip>
+                    <a:stretch>
+                      <a:fillRect/>
+                    </a:stretch>
+                  </pic:blipFill>
+                  <pic:spPr>
+                    <a:xfrm>
+                      <a:off x="0" y="0"/>
+                      <a:ext cx="4447729" cy="3061140"/>
+                    </a:xfrm>
+                    <a:prstGeom prst="rect">
+                      <a:avLst/>
+                    </a:prstGeom>
+                  </pic:spPr>
+                </pic:pic>
+              </a:graphicData>
+            </a:graphic>
+          </wp:inline>
+        </w:drawing>
+      </w:r>
+    </w:p>
+    <w:p/>
+    <w:p>
+      <w:r>
+        <w:t xml:space="preserve">The next plot shows the breakdown of packets into 2 categories: normal and malicious. More than half of the dataset is composed of malicious packets, but it is evenly distributed between normal and malicious. For the training set, I think this is a good representation of both classes of data to train with. </w:t>
+      </w:r>
+    </w:p>
+    <w:p/>
+    <w:p>
+      <w:pPr>
+        <w:jc w:val="center"/>
+      </w:pPr>
+      <w:r>
+        <w:rPr>
+          <w:noProof/>
+        </w:rPr>
+        <w:drawing>
+          <wp:inline distT="0" distB="0" distL="0" distR="0" wp14:anchorId="4A410AED" wp14:editId="292F6486">
+            <wp:extent cx="2908300" cy="2852682"/>
+            <wp:effectExtent l="0" t="0" r="0" b="5080"/>
+            <wp:docPr id="6" name="Picture 6" descr="Chart, pie chart&#10;&#10;Description automatically generated"/>
+            <wp:cNvGraphicFramePr>
+              <a:graphicFrameLocks xmlns:a="http://schemas.openxmlformats.org/drawingml/2006/main" noChangeAspect="1"/>
+            </wp:cNvGraphicFramePr>
+            <a:graphic xmlns:a="http://schemas.openxmlformats.org/drawingml/2006/main">
+              <a:graphicData uri="http://schemas.openxmlformats.org/drawingml/2006/picture">
+                <pic:pic xmlns:pic="http://schemas.openxmlformats.org/drawingml/2006/picture">
+                  <pic:nvPicPr>
+                    <pic:cNvPr id="6" name="Picture 6" descr="Chart, pie chart&#10;&#10;Description automatically generated"/>
+                    <pic:cNvPicPr/>
+                  </pic:nvPicPr>
+                  <pic:blipFill>
+                    <a:blip r:embed="rId15" cstate="print">
+                      <a:extLst>
+                        <a:ext uri="{28A0092B-C50C-407E-A947-70E740481C1C}">
+                          <a14:useLocalDpi xmlns:a14="http://schemas.microsoft.com/office/drawing/2010/main" val="0"/>
+                        </a:ext>
+                      </a:extLst>
+                    </a:blip>
+                    <a:stretch>
+                      <a:fillRect/>
+                    </a:stretch>
+                  </pic:blipFill>
+                  <pic:spPr>
+                    <a:xfrm>
+                      <a:off x="0" y="0"/>
+                      <a:ext cx="2939487" cy="2883273"/>
+                    </a:xfrm>
+                    <a:prstGeom prst="rect">
+                      <a:avLst/>
+                    </a:prstGeom>
+                  </pic:spPr>
+                </pic:pic>
+              </a:graphicData>
+            </a:graphic>
+          </wp:inline>
+        </w:drawing>
+      </w:r>
+    </w:p>
+    <w:p>
+      <w:r>
+        <w:lastRenderedPageBreak/>
+        <w:t xml:space="preserve">During the EDA I checked for missing values to determine if missing data needed to be imputed, but the dataset contains no missing values. </w:t>
+      </w:r>
+    </w:p>
+    <w:p>
+      <w:pPr>
+        <w:jc w:val="center"/>
+      </w:pPr>
+    </w:p>
+    <w:p>
+      <w:r>
+        <w:t>The next figure shows the correlation matrix of all features in the feature set. With this analysis I was looking to see if any features could be dropped from the dataset for not adding value, but this analysis revealed that each column of the dataset added unique information.</w:t>
+      </w:r>
+    </w:p>
+    <w:p/>
+    <w:p>
+      <w:pPr>
+        <w:jc w:val="center"/>
+      </w:pPr>
+      <w:r>
+        <w:rPr>
+          <w:noProof/>
+        </w:rPr>
+        <w:drawing>
+          <wp:inline distT="0" distB="0" distL="0" distR="0" wp14:anchorId="1EBD1A4F" wp14:editId="38282A1C">
+            <wp:extent cx="4574304" cy="4072890"/>
+            <wp:effectExtent l="0" t="0" r="0" b="3810"/>
+            <wp:docPr id="7" name="Picture 7" descr="Graphical user interface&#10;&#10;Description automatically generated"/>
+            <wp:cNvGraphicFramePr>
+              <a:graphicFrameLocks xmlns:a="http://schemas.openxmlformats.org/drawingml/2006/main" noChangeAspect="1"/>
+            </wp:cNvGraphicFramePr>
+            <a:graphic xmlns:a="http://schemas.openxmlformats.org/drawingml/2006/main">
+              <a:graphicData uri="http://schemas.openxmlformats.org/drawingml/2006/picture">
+                <pic:pic xmlns:pic="http://schemas.openxmlformats.org/drawingml/2006/picture">
+                  <pic:nvPicPr>
+                    <pic:cNvPr id="7" name="Picture 7" descr="Graphical user interface&#10;&#10;Description automatically generated"/>
+                    <pic:cNvPicPr/>
+                  </pic:nvPicPr>
+                  <pic:blipFill>
+                    <a:blip r:embed="rId16" cstate="print">
+                      <a:extLst>
+                        <a:ext uri="{28A0092B-C50C-407E-A947-70E740481C1C}">
+                          <a14:useLocalDpi xmlns:a14="http://schemas.microsoft.com/office/drawing/2010/main" val="0"/>
+                        </a:ext>
+                      </a:extLst>
+                    </a:blip>
+                    <a:stretch>
+                      <a:fillRect/>
+                    </a:stretch>
+                  </pic:blipFill>
+                  <pic:spPr>
+                    <a:xfrm>
+                      <a:off x="0" y="0"/>
+                      <a:ext cx="4575365" cy="4073835"/>
+                    </a:xfrm>
+                    <a:prstGeom prst="rect">
+                      <a:avLst/>
+                    </a:prstGeom>
+                  </pic:spPr>
+                </pic:pic>
+              </a:graphicData>
+            </a:graphic>
+          </wp:inline>
+        </w:drawing>
+      </w:r>
+    </w:p>
+    <w:p>
+      <w:pPr>
+        <w:jc w:val="center"/>
+      </w:pPr>
+    </w:p>
+    <w:p>
+      <w:pPr>
+        <w:ind w:firstLine="0"/>
+      </w:pPr>
+    </w:p>
+    <w:p>
+      <w:pPr>
+        <w:ind w:firstLine="0"/>
+        <w:rPr>
+          <w:b/>
+          <w:bCs/>
+        </w:rPr>
+      </w:pPr>
+      <w:r>
+        <w:rPr>
+          <w:b/>
+          <w:bCs/>
+        </w:rPr>
         <w:t>References</w:t>
       </w:r>
     </w:p>
@@ -4025,10 +4307,9 @@
         </w:numPr>
       </w:pPr>
       <w:r>
-        <w:lastRenderedPageBreak/>
         <w:t xml:space="preserve">The Heartbleed Bug - </w:t>
       </w:r>
-      <w:hyperlink r:id="rId13" w:history="1">
+      <w:hyperlink r:id="rId17" w:history="1">
         <w:r>
           <w:rPr>
             <w:rStyle w:val="Hyperlink"/>
@@ -4051,7 +4332,7 @@
       <w:r>
         <w:t xml:space="preserve"> - </w:t>
       </w:r>
-      <w:hyperlink r:id="rId14" w:history="1">
+      <w:hyperlink r:id="rId18" w:history="1">
         <w:r>
           <w:rPr>
             <w:rStyle w:val="Hyperlink"/>
@@ -4086,7 +4367,7 @@
         </w:rPr>
         <w:t xml:space="preserve">Dataset - </w:t>
       </w:r>
-      <w:hyperlink r:id="rId15" w:history="1">
+      <w:hyperlink r:id="rId19" w:history="1">
         <w:r>
           <w:rPr>
             <w:rStyle w:val="Hyperlink"/>
@@ -4103,8 +4384,8 @@
       </w:r>
     </w:p>
     <w:sectPr>
-      <w:headerReference w:type="default" r:id="rId16"/>
-      <w:headerReference w:type="first" r:id="rId17"/>
+      <w:headerReference w:type="default" r:id="rId20"/>
+      <w:headerReference w:type="first" r:id="rId21"/>
       <w:footnotePr>
         <w:pos w:val="beneathText"/>
       </w:footnotePr>
@@ -9197,7 +9478,7 @@
     <w:rsid w:val="000B0398"/>
     <w:rsid w:val="000F1801"/>
     <w:rsid w:val="00177568"/>
-    <w:rsid w:val="002A058B"/>
+    <w:rsid w:val="001B41FF"/>
     <w:rsid w:val="00376794"/>
     <w:rsid w:val="003C1683"/>
     <w:rsid w:val="005910A3"/>

</xml_diff>

<commit_message>
Project updates for dataset preparation
</commit_message>
<xml_diff>
--- a/EAI6980_Craig_Perkins_Project_Proposal.docx
+++ b/EAI6980_Craig_Perkins_Project_Proposal.docx
@@ -4271,6 +4271,211 @@
       <w:pPr>
         <w:jc w:val="center"/>
       </w:pPr>
+    </w:p>
+    <w:p>
+      <w:pPr>
+        <w:jc w:val="center"/>
+        <w:rPr>
+          <w:b/>
+          <w:bCs/>
+        </w:rPr>
+      </w:pPr>
+      <w:r>
+        <w:rPr>
+          <w:b/>
+          <w:bCs/>
+        </w:rPr>
+        <w:t>Data Preparation for Machine Learning</w:t>
+      </w:r>
+    </w:p>
+    <w:p>
+      <w:pPr>
+        <w:jc w:val="center"/>
+        <w:rPr>
+          <w:b/>
+          <w:bCs/>
+        </w:rPr>
+      </w:pPr>
+    </w:p>
+    <w:p>
+      <w:r>
+        <w:t xml:space="preserve">In addition to looking for missing values, I also transformed categorical data using one hot encoding and scaled numerical features using </w:t>
+      </w:r>
+      <w:proofErr w:type="spellStart"/>
+      <w:r>
+        <w:t>MinMax</w:t>
+      </w:r>
+      <w:proofErr w:type="spellEnd"/>
+      <w:r>
+        <w:t xml:space="preserve"> scaling. </w:t>
+      </w:r>
+    </w:p>
+    <w:p/>
+    <w:p>
+      <w:pPr>
+        <w:pStyle w:val="ListParagraph"/>
+        <w:numPr>
+          <w:ilvl w:val="0"/>
+          <w:numId w:val="35"/>
+        </w:numPr>
+      </w:pPr>
+      <w:r>
+        <w:t xml:space="preserve">Categorical: proto, state, service, </w:t>
+      </w:r>
+      <w:proofErr w:type="spellStart"/>
+      <w:r>
+        <w:t>attack_cat</w:t>
+      </w:r>
+      <w:proofErr w:type="spellEnd"/>
+    </w:p>
+    <w:p>
+      <w:pPr>
+        <w:pStyle w:val="ListParagraph"/>
+        <w:numPr>
+          <w:ilvl w:val="0"/>
+          <w:numId w:val="35"/>
+        </w:numPr>
+      </w:pPr>
+      <w:r>
+        <w:t xml:space="preserve">Binary: </w:t>
+      </w:r>
+      <w:proofErr w:type="spellStart"/>
+      <w:r>
+        <w:t>is_sm_ips_ports</w:t>
+      </w:r>
+      <w:proofErr w:type="spellEnd"/>
+      <w:r>
+        <w:t xml:space="preserve">, </w:t>
+      </w:r>
+      <w:proofErr w:type="spellStart"/>
+      <w:r>
+        <w:t>is_ftp_login</w:t>
+      </w:r>
+      <w:proofErr w:type="spellEnd"/>
+    </w:p>
+    <w:p>
+      <w:pPr>
+        <w:pStyle w:val="ListParagraph"/>
+        <w:numPr>
+          <w:ilvl w:val="0"/>
+          <w:numId w:val="35"/>
+        </w:numPr>
+      </w:pPr>
+      <w:r>
+        <w:t xml:space="preserve">Numerical: </w:t>
+      </w:r>
+      <w:r>
+        <w:t>All other features</w:t>
+      </w:r>
+    </w:p>
+    <w:p/>
+    <w:p>
+      <w:pPr>
+        <w:ind w:firstLine="0"/>
+      </w:pPr>
+      <w:r>
+        <w:t xml:space="preserve">With the correlation matrix above it was found that there were 8 features with &gt;95% correlation. These features are </w:t>
+      </w:r>
+      <w:r>
+        <w:t>['</w:t>
+      </w:r>
+      <w:proofErr w:type="spellStart"/>
+      <w:r>
+        <w:t>sbytes</w:t>
+      </w:r>
+      <w:proofErr w:type="spellEnd"/>
+      <w:r>
+        <w:t>', '</w:t>
+      </w:r>
+      <w:proofErr w:type="spellStart"/>
+      <w:r>
+        <w:t>dbytes</w:t>
+      </w:r>
+      <w:proofErr w:type="spellEnd"/>
+      <w:r>
+        <w:t>', '</w:t>
+      </w:r>
+      <w:proofErr w:type="spellStart"/>
+      <w:r>
+        <w:t>sloss</w:t>
+      </w:r>
+      <w:proofErr w:type="spellEnd"/>
+      <w:r>
+        <w:t>', '</w:t>
+      </w:r>
+      <w:proofErr w:type="spellStart"/>
+      <w:r>
+        <w:t>dloss</w:t>
+      </w:r>
+      <w:proofErr w:type="spellEnd"/>
+      <w:r>
+        <w:t>', '</w:t>
+      </w:r>
+      <w:proofErr w:type="spellStart"/>
+      <w:r>
+        <w:t>dwin</w:t>
+      </w:r>
+      <w:proofErr w:type="spellEnd"/>
+      <w:r>
+        <w:t>', '</w:t>
+      </w:r>
+      <w:proofErr w:type="spellStart"/>
+      <w:r>
+        <w:t>ct_src_dport_ltm</w:t>
+      </w:r>
+      <w:proofErr w:type="spellEnd"/>
+      <w:r>
+        <w:t>', '</w:t>
+      </w:r>
+      <w:proofErr w:type="spellStart"/>
+      <w:r>
+        <w:t>ct_ftp_cmd</w:t>
+      </w:r>
+      <w:proofErr w:type="spellEnd"/>
+      <w:r>
+        <w:t>', '</w:t>
+      </w:r>
+      <w:proofErr w:type="spellStart"/>
+      <w:r>
+        <w:t>ct_srv_dst</w:t>
+      </w:r>
+      <w:proofErr w:type="spellEnd"/>
+      <w:r>
+        <w:t>']</w:t>
+      </w:r>
+      <w:r>
+        <w:t xml:space="preserve"> and were removed from the dataset before training as they do not add a lot of information.</w:t>
+      </w:r>
+    </w:p>
+    <w:p>
+      <w:pPr>
+        <w:jc w:val="center"/>
+      </w:pPr>
+    </w:p>
+    <w:p>
+      <w:pPr>
+        <w:ind w:firstLine="0"/>
+      </w:pPr>
+      <w:r>
+        <w:lastRenderedPageBreak/>
+        <w:t xml:space="preserve">After one hot encoding, the final </w:t>
+      </w:r>
+      <w:proofErr w:type="spellStart"/>
+      <w:r>
+        <w:t>dataframe</w:t>
+      </w:r>
+      <w:proofErr w:type="spellEnd"/>
+      <w:r>
+        <w:t xml:space="preserve"> had 180 features. At this stage the </w:t>
+      </w:r>
+      <w:proofErr w:type="spellStart"/>
+      <w:r>
+        <w:t>dataframe</w:t>
+      </w:r>
+      <w:proofErr w:type="spellEnd"/>
+      <w:r>
+        <w:t xml:space="preserve"> was ready for analysis with different machine learning techniques. The next step I took was to determine if any sampling was necessary to balance the classes for training. Earlier in the EDA, it was shown that the training dataset had a fair mix of benign and malicious activity so no further sampling was performed for the binary classifier.</w:t>
+      </w:r>
     </w:p>
     <w:p>
       <w:pPr>
@@ -4911,6 +5116,119 @@
     </w:lvl>
   </w:abstractNum>
   <w:abstractNum w:abstractNumId="12" w15:restartNumberingAfterBreak="0">
+    <w:nsid w:val="06675032"/>
+    <w:multiLevelType w:val="hybridMultilevel"/>
+    <w:tmpl w:val="C0761398"/>
+    <w:lvl w:ilvl="0" w:tplc="04090001">
+      <w:start w:val="1"/>
+      <w:numFmt w:val="bullet"/>
+      <w:lvlText w:val=""/>
+      <w:lvlJc w:val="left"/>
+      <w:pPr>
+        <w:ind w:left="720" w:hanging="360"/>
+      </w:pPr>
+      <w:rPr>
+        <w:rFonts w:ascii="Symbol" w:hAnsi="Symbol" w:hint="default"/>
+      </w:rPr>
+    </w:lvl>
+    <w:lvl w:ilvl="1" w:tplc="04090003" w:tentative="1">
+      <w:start w:val="1"/>
+      <w:numFmt w:val="bullet"/>
+      <w:lvlText w:val="o"/>
+      <w:lvlJc w:val="left"/>
+      <w:pPr>
+        <w:ind w:left="1440" w:hanging="360"/>
+      </w:pPr>
+      <w:rPr>
+        <w:rFonts w:ascii="Courier New" w:hAnsi="Courier New" w:cs="Courier New" w:hint="default"/>
+      </w:rPr>
+    </w:lvl>
+    <w:lvl w:ilvl="2" w:tplc="04090005" w:tentative="1">
+      <w:start w:val="1"/>
+      <w:numFmt w:val="bullet"/>
+      <w:lvlText w:val=""/>
+      <w:lvlJc w:val="left"/>
+      <w:pPr>
+        <w:ind w:left="2160" w:hanging="360"/>
+      </w:pPr>
+      <w:rPr>
+        <w:rFonts w:ascii="Wingdings" w:hAnsi="Wingdings" w:hint="default"/>
+      </w:rPr>
+    </w:lvl>
+    <w:lvl w:ilvl="3" w:tplc="04090001" w:tentative="1">
+      <w:start w:val="1"/>
+      <w:numFmt w:val="bullet"/>
+      <w:lvlText w:val=""/>
+      <w:lvlJc w:val="left"/>
+      <w:pPr>
+        <w:ind w:left="2880" w:hanging="360"/>
+      </w:pPr>
+      <w:rPr>
+        <w:rFonts w:ascii="Symbol" w:hAnsi="Symbol" w:hint="default"/>
+      </w:rPr>
+    </w:lvl>
+    <w:lvl w:ilvl="4" w:tplc="04090003" w:tentative="1">
+      <w:start w:val="1"/>
+      <w:numFmt w:val="bullet"/>
+      <w:lvlText w:val="o"/>
+      <w:lvlJc w:val="left"/>
+      <w:pPr>
+        <w:ind w:left="3600" w:hanging="360"/>
+      </w:pPr>
+      <w:rPr>
+        <w:rFonts w:ascii="Courier New" w:hAnsi="Courier New" w:cs="Courier New" w:hint="default"/>
+      </w:rPr>
+    </w:lvl>
+    <w:lvl w:ilvl="5" w:tplc="04090005" w:tentative="1">
+      <w:start w:val="1"/>
+      <w:numFmt w:val="bullet"/>
+      <w:lvlText w:val=""/>
+      <w:lvlJc w:val="left"/>
+      <w:pPr>
+        <w:ind w:left="4320" w:hanging="360"/>
+      </w:pPr>
+      <w:rPr>
+        <w:rFonts w:ascii="Wingdings" w:hAnsi="Wingdings" w:hint="default"/>
+      </w:rPr>
+    </w:lvl>
+    <w:lvl w:ilvl="6" w:tplc="04090001" w:tentative="1">
+      <w:start w:val="1"/>
+      <w:numFmt w:val="bullet"/>
+      <w:lvlText w:val=""/>
+      <w:lvlJc w:val="left"/>
+      <w:pPr>
+        <w:ind w:left="5040" w:hanging="360"/>
+      </w:pPr>
+      <w:rPr>
+        <w:rFonts w:ascii="Symbol" w:hAnsi="Symbol" w:hint="default"/>
+      </w:rPr>
+    </w:lvl>
+    <w:lvl w:ilvl="7" w:tplc="04090003" w:tentative="1">
+      <w:start w:val="1"/>
+      <w:numFmt w:val="bullet"/>
+      <w:lvlText w:val="o"/>
+      <w:lvlJc w:val="left"/>
+      <w:pPr>
+        <w:ind w:left="5760" w:hanging="360"/>
+      </w:pPr>
+      <w:rPr>
+        <w:rFonts w:ascii="Courier New" w:hAnsi="Courier New" w:cs="Courier New" w:hint="default"/>
+      </w:rPr>
+    </w:lvl>
+    <w:lvl w:ilvl="8" w:tplc="04090005" w:tentative="1">
+      <w:start w:val="1"/>
+      <w:numFmt w:val="bullet"/>
+      <w:lvlText w:val=""/>
+      <w:lvlJc w:val="left"/>
+      <w:pPr>
+        <w:ind w:left="6480" w:hanging="360"/>
+      </w:pPr>
+      <w:rPr>
+        <w:rFonts w:ascii="Wingdings" w:hAnsi="Wingdings" w:hint="default"/>
+      </w:rPr>
+    </w:lvl>
+  </w:abstractNum>
+  <w:abstractNum w:abstractNumId="13" w15:restartNumberingAfterBreak="0">
     <w:nsid w:val="15477E67"/>
     <w:multiLevelType w:val="hybridMultilevel"/>
     <w:tmpl w:val="FB045194"/>
@@ -4999,7 +5317,7 @@
       </w:pPr>
     </w:lvl>
   </w:abstractNum>
-  <w:abstractNum w:abstractNumId="13" w15:restartNumberingAfterBreak="0">
+  <w:abstractNum w:abstractNumId="14" w15:restartNumberingAfterBreak="0">
     <w:nsid w:val="21D93861"/>
     <w:multiLevelType w:val="hybridMultilevel"/>
     <w:tmpl w:val="5AA00BF4"/>
@@ -5088,7 +5406,7 @@
       </w:pPr>
     </w:lvl>
   </w:abstractNum>
-  <w:abstractNum w:abstractNumId="14" w15:restartNumberingAfterBreak="0">
+  <w:abstractNum w:abstractNumId="15" w15:restartNumberingAfterBreak="0">
     <w:nsid w:val="26D2724A"/>
     <w:multiLevelType w:val="hybridMultilevel"/>
     <w:tmpl w:val="290C0CD6"/>
@@ -5177,7 +5495,7 @@
       </w:pPr>
     </w:lvl>
   </w:abstractNum>
-  <w:abstractNum w:abstractNumId="15" w15:restartNumberingAfterBreak="0">
+  <w:abstractNum w:abstractNumId="16" w15:restartNumberingAfterBreak="0">
     <w:nsid w:val="28FD2B07"/>
     <w:multiLevelType w:val="hybridMultilevel"/>
     <w:tmpl w:val="73A616A8"/>
@@ -5266,7 +5584,7 @@
       </w:pPr>
     </w:lvl>
   </w:abstractNum>
-  <w:abstractNum w:abstractNumId="16" w15:restartNumberingAfterBreak="0">
+  <w:abstractNum w:abstractNumId="17" w15:restartNumberingAfterBreak="0">
     <w:nsid w:val="2AA95F08"/>
     <w:multiLevelType w:val="hybridMultilevel"/>
     <w:tmpl w:val="EDDCB644"/>
@@ -5355,7 +5673,7 @@
       </w:pPr>
     </w:lvl>
   </w:abstractNum>
-  <w:abstractNum w:abstractNumId="17" w15:restartNumberingAfterBreak="0">
+  <w:abstractNum w:abstractNumId="18" w15:restartNumberingAfterBreak="0">
     <w:nsid w:val="3B2E1992"/>
     <w:multiLevelType w:val="hybridMultilevel"/>
     <w:tmpl w:val="3FC85C36"/>
@@ -5444,7 +5762,7 @@
       </w:pPr>
     </w:lvl>
   </w:abstractNum>
-  <w:abstractNum w:abstractNumId="18" w15:restartNumberingAfterBreak="0">
+  <w:abstractNum w:abstractNumId="19" w15:restartNumberingAfterBreak="0">
     <w:nsid w:val="40461136"/>
     <w:multiLevelType w:val="hybridMultilevel"/>
     <w:tmpl w:val="10363BD2"/>
@@ -5533,7 +5851,7 @@
       </w:pPr>
     </w:lvl>
   </w:abstractNum>
-  <w:abstractNum w:abstractNumId="19" w15:restartNumberingAfterBreak="0">
+  <w:abstractNum w:abstractNumId="20" w15:restartNumberingAfterBreak="0">
     <w:nsid w:val="47BA7704"/>
     <w:multiLevelType w:val="hybridMultilevel"/>
     <w:tmpl w:val="605406DC"/>
@@ -5624,7 +5942,7 @@
       </w:pPr>
     </w:lvl>
   </w:abstractNum>
-  <w:abstractNum w:abstractNumId="20" w15:restartNumberingAfterBreak="0">
+  <w:abstractNum w:abstractNumId="21" w15:restartNumberingAfterBreak="0">
     <w:nsid w:val="48CA38A2"/>
     <w:multiLevelType w:val="hybridMultilevel"/>
     <w:tmpl w:val="00E47BFC"/>
@@ -5713,7 +6031,7 @@
       </w:pPr>
     </w:lvl>
   </w:abstractNum>
-  <w:abstractNum w:abstractNumId="21" w15:restartNumberingAfterBreak="0">
+  <w:abstractNum w:abstractNumId="22" w15:restartNumberingAfterBreak="0">
     <w:nsid w:val="48D02282"/>
     <w:multiLevelType w:val="hybridMultilevel"/>
     <w:tmpl w:val="3D902758"/>
@@ -5802,7 +6120,7 @@
       </w:pPr>
     </w:lvl>
   </w:abstractNum>
-  <w:abstractNum w:abstractNumId="22" w15:restartNumberingAfterBreak="0">
+  <w:abstractNum w:abstractNumId="23" w15:restartNumberingAfterBreak="0">
     <w:nsid w:val="49F51394"/>
     <w:multiLevelType w:val="hybridMultilevel"/>
     <w:tmpl w:val="B0A08B24"/>
@@ -5891,7 +6209,7 @@
       </w:pPr>
     </w:lvl>
   </w:abstractNum>
-  <w:abstractNum w:abstractNumId="23" w15:restartNumberingAfterBreak="0">
+  <w:abstractNum w:abstractNumId="24" w15:restartNumberingAfterBreak="0">
     <w:nsid w:val="5BE407E8"/>
     <w:multiLevelType w:val="hybridMultilevel"/>
     <w:tmpl w:val="FC748E90"/>
@@ -5980,7 +6298,7 @@
       </w:pPr>
     </w:lvl>
   </w:abstractNum>
-  <w:abstractNum w:abstractNumId="24" w15:restartNumberingAfterBreak="0">
+  <w:abstractNum w:abstractNumId="25" w15:restartNumberingAfterBreak="0">
     <w:nsid w:val="5C14226A"/>
     <w:multiLevelType w:val="hybridMultilevel"/>
     <w:tmpl w:val="DF7E616A"/>
@@ -6069,7 +6387,7 @@
       </w:pPr>
     </w:lvl>
   </w:abstractNum>
-  <w:abstractNum w:abstractNumId="25" w15:restartNumberingAfterBreak="0">
+  <w:abstractNum w:abstractNumId="26" w15:restartNumberingAfterBreak="0">
     <w:nsid w:val="5DE31BE1"/>
     <w:multiLevelType w:val="hybridMultilevel"/>
     <w:tmpl w:val="8578F490"/>
@@ -6158,7 +6476,7 @@
       </w:pPr>
     </w:lvl>
   </w:abstractNum>
-  <w:abstractNum w:abstractNumId="26" w15:restartNumberingAfterBreak="0">
+  <w:abstractNum w:abstractNumId="27" w15:restartNumberingAfterBreak="0">
     <w:nsid w:val="5FB43481"/>
     <w:multiLevelType w:val="hybridMultilevel"/>
     <w:tmpl w:val="CC4E5EE4"/>
@@ -6247,7 +6565,7 @@
       </w:pPr>
     </w:lvl>
   </w:abstractNum>
-  <w:abstractNum w:abstractNumId="27" w15:restartNumberingAfterBreak="0">
+  <w:abstractNum w:abstractNumId="28" w15:restartNumberingAfterBreak="0">
     <w:nsid w:val="6CAF4F0D"/>
     <w:multiLevelType w:val="hybridMultilevel"/>
     <w:tmpl w:val="76DC3B4C"/>
@@ -6336,7 +6654,7 @@
       </w:pPr>
     </w:lvl>
   </w:abstractNum>
-  <w:abstractNum w:abstractNumId="28" w15:restartNumberingAfterBreak="0">
+  <w:abstractNum w:abstractNumId="29" w15:restartNumberingAfterBreak="0">
     <w:nsid w:val="6DBC1C6B"/>
     <w:multiLevelType w:val="hybridMultilevel"/>
     <w:tmpl w:val="EFD2CFD6"/>
@@ -6425,7 +6743,7 @@
       </w:pPr>
     </w:lvl>
   </w:abstractNum>
-  <w:abstractNum w:abstractNumId="29" w15:restartNumberingAfterBreak="0">
+  <w:abstractNum w:abstractNumId="30" w15:restartNumberingAfterBreak="0">
     <w:nsid w:val="749B3A93"/>
     <w:multiLevelType w:val="hybridMultilevel"/>
     <w:tmpl w:val="7DEC2B66"/>
@@ -6539,7 +6857,7 @@
       </w:rPr>
     </w:lvl>
   </w:abstractNum>
-  <w:abstractNum w:abstractNumId="30" w15:restartNumberingAfterBreak="0">
+  <w:abstractNum w:abstractNumId="31" w15:restartNumberingAfterBreak="0">
     <w:nsid w:val="75F80F45"/>
     <w:multiLevelType w:val="hybridMultilevel"/>
     <w:tmpl w:val="455C53A4"/>
@@ -6628,7 +6946,7 @@
       </w:pPr>
     </w:lvl>
   </w:abstractNum>
-  <w:abstractNum w:abstractNumId="31" w15:restartNumberingAfterBreak="0">
+  <w:abstractNum w:abstractNumId="32" w15:restartNumberingAfterBreak="0">
     <w:nsid w:val="799F17BA"/>
     <w:multiLevelType w:val="hybridMultilevel"/>
     <w:tmpl w:val="2CF640E6"/>
@@ -6717,7 +7035,7 @@
       </w:pPr>
     </w:lvl>
   </w:abstractNum>
-  <w:abstractNum w:abstractNumId="32" w15:restartNumberingAfterBreak="0">
+  <w:abstractNum w:abstractNumId="33" w15:restartNumberingAfterBreak="0">
     <w:nsid w:val="7A404AA1"/>
     <w:multiLevelType w:val="hybridMultilevel"/>
     <w:tmpl w:val="FE14D90A"/>
@@ -6843,73 +7161,76 @@
     </w:lvlOverride>
   </w:num>
   <w:num w:numId="12" w16cid:durableId="549339576">
+    <w:abstractNumId w:val="24"/>
+  </w:num>
+  <w:num w:numId="13" w16cid:durableId="2132896571">
+    <w:abstractNumId w:val="32"/>
+  </w:num>
+  <w:num w:numId="14" w16cid:durableId="1409621500">
     <w:abstractNumId w:val="23"/>
   </w:num>
-  <w:num w:numId="13" w16cid:durableId="2132896571">
+  <w:num w:numId="15" w16cid:durableId="2124033511">
+    <w:abstractNumId w:val="21"/>
+  </w:num>
+  <w:num w:numId="16" w16cid:durableId="1409694501">
+    <w:abstractNumId w:val="28"/>
+  </w:num>
+  <w:num w:numId="17" w16cid:durableId="2047021172">
+    <w:abstractNumId w:val="16"/>
+  </w:num>
+  <w:num w:numId="18" w16cid:durableId="2132048133">
+    <w:abstractNumId w:val="25"/>
+  </w:num>
+  <w:num w:numId="19" w16cid:durableId="1081104980">
+    <w:abstractNumId w:val="19"/>
+  </w:num>
+  <w:num w:numId="20" w16cid:durableId="1888642033">
+    <w:abstractNumId w:val="27"/>
+  </w:num>
+  <w:num w:numId="21" w16cid:durableId="261300417">
+    <w:abstractNumId w:val="29"/>
+  </w:num>
+  <w:num w:numId="22" w16cid:durableId="1862818002">
     <w:abstractNumId w:val="31"/>
   </w:num>
-  <w:num w:numId="14" w16cid:durableId="1409621500">
-    <w:abstractNumId w:val="22"/>
-  </w:num>
-  <w:num w:numId="15" w16cid:durableId="2124033511">
-    <w:abstractNumId w:val="20"/>
-  </w:num>
-  <w:num w:numId="16" w16cid:durableId="1409694501">
-    <w:abstractNumId w:val="27"/>
-  </w:num>
-  <w:num w:numId="17" w16cid:durableId="2047021172">
-    <w:abstractNumId w:val="15"/>
-  </w:num>
-  <w:num w:numId="18" w16cid:durableId="2132048133">
-    <w:abstractNumId w:val="24"/>
-  </w:num>
-  <w:num w:numId="19" w16cid:durableId="1081104980">
-    <w:abstractNumId w:val="18"/>
-  </w:num>
-  <w:num w:numId="20" w16cid:durableId="1888642033">
-    <w:abstractNumId w:val="26"/>
-  </w:num>
-  <w:num w:numId="21" w16cid:durableId="261300417">
-    <w:abstractNumId w:val="28"/>
-  </w:num>
-  <w:num w:numId="22" w16cid:durableId="1862818002">
-    <w:abstractNumId w:val="30"/>
-  </w:num>
   <w:num w:numId="23" w16cid:durableId="1513106335">
-    <w:abstractNumId w:val="32"/>
+    <w:abstractNumId w:val="33"/>
   </w:num>
   <w:num w:numId="24" w16cid:durableId="971906686">
     <w:abstractNumId w:val="11"/>
   </w:num>
   <w:num w:numId="25" w16cid:durableId="985235085">
-    <w:abstractNumId w:val="13"/>
+    <w:abstractNumId w:val="14"/>
   </w:num>
   <w:num w:numId="26" w16cid:durableId="1147473884">
-    <w:abstractNumId w:val="25"/>
+    <w:abstractNumId w:val="26"/>
   </w:num>
   <w:num w:numId="27" w16cid:durableId="1964994452">
-    <w:abstractNumId w:val="21"/>
+    <w:abstractNumId w:val="22"/>
   </w:num>
   <w:num w:numId="28" w16cid:durableId="940181068">
-    <w:abstractNumId w:val="14"/>
+    <w:abstractNumId w:val="15"/>
   </w:num>
   <w:num w:numId="29" w16cid:durableId="921185513">
-    <w:abstractNumId w:val="19"/>
+    <w:abstractNumId w:val="20"/>
   </w:num>
   <w:num w:numId="30" w16cid:durableId="1432386492">
-    <w:abstractNumId w:val="29"/>
+    <w:abstractNumId w:val="30"/>
   </w:num>
   <w:num w:numId="31" w16cid:durableId="1885290728">
-    <w:abstractNumId w:val="12"/>
+    <w:abstractNumId w:val="13"/>
   </w:num>
   <w:num w:numId="32" w16cid:durableId="2085490531">
     <w:abstractNumId w:val="10"/>
   </w:num>
   <w:num w:numId="33" w16cid:durableId="98991522">
-    <w:abstractNumId w:val="16"/>
+    <w:abstractNumId w:val="17"/>
   </w:num>
   <w:num w:numId="34" w16cid:durableId="42096248">
-    <w:abstractNumId w:val="17"/>
+    <w:abstractNumId w:val="18"/>
+  </w:num>
+  <w:num w:numId="35" w16cid:durableId="1486320320">
+    <w:abstractNumId w:val="12"/>
   </w:num>
 </w:numbering>
 </file>
@@ -9367,14 +9688,6 @@
     <w:pitch w:val="variable"/>
     <w:sig w:usb0="E0002EFF" w:usb1="C000785B" w:usb2="00000009" w:usb3="00000000" w:csb0="000001FF" w:csb1="00000000"/>
   </w:font>
-  <w:font w:name="SimSun">
-    <w:altName w:val="宋体"/>
-    <w:panose1 w:val="02010600030101010101"/>
-    <w:charset w:val="86"/>
-    <w:family w:val="auto"/>
-    <w:pitch w:val="variable"/>
-    <w:sig w:usb0="00000003" w:usb1="288F0000" w:usb2="00000016" w:usb3="00000000" w:csb0="00040001" w:csb1="00000000"/>
-  </w:font>
   <w:font w:name="Courier New">
     <w:panose1 w:val="02070309020205020404"/>
     <w:charset w:val="00"/>
@@ -9388,6 +9701,14 @@
     <w:family w:val="decorative"/>
     <w:pitch w:val="variable"/>
     <w:sig w:usb0="00000003" w:usb1="00000000" w:usb2="00000000" w:usb3="00000000" w:csb0="80000001" w:csb1="00000000"/>
+  </w:font>
+  <w:font w:name="SimSun">
+    <w:altName w:val="宋体"/>
+    <w:panose1 w:val="02010600030101010101"/>
+    <w:charset w:val="86"/>
+    <w:family w:val="auto"/>
+    <w:pitch w:val="variable"/>
+    <w:sig w:usb0="00000003" w:usb1="288F0000" w:usb2="00000016" w:usb3="00000000" w:csb0="00040001" w:csb1="00000000"/>
   </w:font>
   <w:font w:name="Angsana New">
     <w:panose1 w:val="02020603050405020304"/>
@@ -9478,11 +9799,11 @@
     <w:rsid w:val="000B0398"/>
     <w:rsid w:val="000F1801"/>
     <w:rsid w:val="00177568"/>
-    <w:rsid w:val="001B41FF"/>
     <w:rsid w:val="00376794"/>
     <w:rsid w:val="003C1683"/>
     <w:rsid w:val="005910A3"/>
     <w:rsid w:val="00595765"/>
+    <w:rsid w:val="005B21AA"/>
     <w:rsid w:val="006F3CAA"/>
     <w:rsid w:val="009166CB"/>
     <w:rsid w:val="00A5358A"/>

</xml_diff>